<commit_message>
add new finsish issue in PSS
</commit_message>
<xml_diff>
--- a/2023_PSS/5) Základní principy Ethernetu, jeho standardy, strukturovaná kabeláž. Kategorie strukturované kabeláže, optika, kabely, konektory.docx
+++ b/2023_PSS/5) Základní principy Ethernetu, jeho standardy, strukturovaná kabeláž. Kategorie strukturované kabeláže, optika, kabely, konektory.docx
@@ -47,70 +47,14 @@
           <w:rFonts w:ascii="Arial" w:hAnsi="Arial" w:cs="Arial"/>
           <w:lang w:val="cs-CZ"/>
         </w:rPr>
-        <w:t>je standardní síťový protokol, který umožňuje přenos dat mezi zařízeními v počítačové síti.</w:t>
-      </w:r>
-      <w:r>
-        <w:rPr>
-          <w:rFonts w:ascii="Arial" w:hAnsi="Arial" w:cs="Arial"/>
-          <w:lang w:val="cs-CZ"/>
-        </w:rPr>
-        <w:t xml:space="preserve"> </w:t>
-      </w:r>
-      <w:r>
-        <w:rPr>
-          <w:rFonts w:ascii="Arial" w:hAnsi="Arial" w:cs="Arial"/>
-          <w:lang w:val="cs-CZ"/>
-        </w:rPr>
-        <w:t>Ethernet je název souhrnu</w:t>
-      </w:r>
-      <w:r>
-        <w:rPr>
-          <w:rFonts w:ascii="Arial" w:hAnsi="Arial" w:cs="Arial"/>
-          <w:lang w:val="cs-CZ"/>
-        </w:rPr>
-        <w:t xml:space="preserve"> kabelových</w:t>
-      </w:r>
-      <w:r>
-        <w:rPr>
-          <w:rFonts w:ascii="Arial" w:hAnsi="Arial" w:cs="Arial"/>
-          <w:lang w:val="cs-CZ"/>
-        </w:rPr>
-        <w:t xml:space="preserve"> technologií pro počítačové sítě </w:t>
-      </w:r>
-      <w:r>
-        <w:rPr>
-          <w:rFonts w:ascii="Arial" w:hAnsi="Arial" w:cs="Arial"/>
-          <w:lang w:val="cs-CZ"/>
-        </w:rPr>
-        <w:t xml:space="preserve">běžně používaný v </w:t>
-      </w:r>
-      <w:r>
-        <w:rPr>
-          <w:rFonts w:ascii="Arial" w:hAnsi="Arial" w:cs="Arial"/>
-          <w:lang w:val="cs-CZ"/>
-        </w:rPr>
-        <w:t>LAN, MAN</w:t>
-      </w:r>
-      <w:r>
-        <w:rPr>
-          <w:rFonts w:ascii="Arial" w:hAnsi="Arial" w:cs="Arial"/>
-          <w:lang w:val="cs-CZ"/>
-        </w:rPr>
-        <w:t xml:space="preserve"> nebo WAN</w:t>
-      </w:r>
-      <w:r>
-        <w:rPr>
-          <w:rFonts w:ascii="Arial" w:hAnsi="Arial" w:cs="Arial"/>
-          <w:lang w:val="cs-CZ"/>
-        </w:rPr>
-        <w:t xml:space="preserve"> z větší části standardizovaných jako IEEE 802.3</w:t>
-      </w:r>
-      <w:r>
-        <w:rPr>
-          <w:rFonts w:ascii="Arial" w:hAnsi="Arial" w:cs="Arial"/>
-          <w:lang w:val="cs-CZ"/>
-        </w:rPr>
-        <w:t xml:space="preserve"> (1983) představen již v roce 1980. Od té doby byl </w:t>
+        <w:t xml:space="preserve">je standardní síťový protokol, který umožňuje přenos dat mezi zařízeními v počítačové síti. </w:t>
+      </w:r>
+      <w:r>
+        <w:rPr>
+          <w:rFonts w:ascii="Arial" w:hAnsi="Arial" w:cs="Arial"/>
+          <w:lang w:val="cs-CZ"/>
+        </w:rPr>
+        <w:t xml:space="preserve">Ethernet je název souhrnu kabelových technologií pro počítačové sítě běžně používaný v LAN, MAN nebo WAN z větší části standardizovaných jako IEEE 802.3 (1983) představen již v roce 1980. Od té doby byl </w:t>
       </w:r>
       <w:r>
         <w:rPr>
@@ -286,7 +230,39 @@
           <w:rFonts w:ascii="Arial" w:hAnsi="Arial" w:cs="Arial"/>
           <w:lang w:val="cs-CZ"/>
         </w:rPr>
-        <w:t>10Base2 Ethernet na tenkém koaxiálním kabelu o rychlosti 10 Mbit/s. Koaxiální kabel tvoří sběrnici, ke které se připojují jednotlivé stanice přímo. Kabel je impedance 50 Ω (RG-58), nesmí se větvit (pro větvení musí být použit hub neboli multiport repeater) a je na koncích zakončen odpory 50 Ω (tzv. terminátory).</w:t>
+        <w:t xml:space="preserve">10Base2 Ethernet na tenkém koaxiálním kabelu o rychlosti 10 Mbit/s. Koaxiální kabel tvoří sběrnici, ke které se připojují jednotlivé stanice přímo. Kabel je impedance 50 Ω (RG-58), nesmí se větvit (pro větvení musí být použit hub neboli </w:t>
+      </w:r>
+      <w:proofErr w:type="spellStart"/>
+      <w:r>
+        <w:rPr>
+          <w:rFonts w:ascii="Arial" w:hAnsi="Arial" w:cs="Arial"/>
+          <w:lang w:val="cs-CZ"/>
+        </w:rPr>
+        <w:t>multiport</w:t>
+      </w:r>
+      <w:proofErr w:type="spellEnd"/>
+      <w:r>
+        <w:rPr>
+          <w:rFonts w:ascii="Arial" w:hAnsi="Arial" w:cs="Arial"/>
+          <w:lang w:val="cs-CZ"/>
+        </w:rPr>
+        <w:t xml:space="preserve"> </w:t>
+      </w:r>
+      <w:proofErr w:type="spellStart"/>
+      <w:r>
+        <w:rPr>
+          <w:rFonts w:ascii="Arial" w:hAnsi="Arial" w:cs="Arial"/>
+          <w:lang w:val="cs-CZ"/>
+        </w:rPr>
+        <w:t>repeater</w:t>
+      </w:r>
+      <w:proofErr w:type="spellEnd"/>
+      <w:r>
+        <w:rPr>
+          <w:rFonts w:ascii="Arial" w:hAnsi="Arial" w:cs="Arial"/>
+          <w:lang w:val="cs-CZ"/>
+        </w:rPr>
+        <w:t>) a je na koncích zakončen odpory 50 Ω (tzv. terminátory).</w:t>
       </w:r>
     </w:p>
     <w:p>
@@ -474,7 +450,23 @@
           <w:rFonts w:ascii="Arial" w:hAnsi="Arial" w:cs="Arial"/>
           <w:lang w:val="cs-CZ"/>
         </w:rPr>
-        <w:t>1000BASE-SX Gigabitový Ethernet používající mnohavidové optické vlákno. Je určen pro páteřní sítě do vzdáleností několik set metrů.</w:t>
+        <w:t xml:space="preserve">1000BASE-SX Gigabitový Ethernet používající </w:t>
+      </w:r>
+      <w:proofErr w:type="spellStart"/>
+      <w:r>
+        <w:rPr>
+          <w:rFonts w:ascii="Arial" w:hAnsi="Arial" w:cs="Arial"/>
+          <w:lang w:val="cs-CZ"/>
+        </w:rPr>
+        <w:t>mnohavidové</w:t>
+      </w:r>
+      <w:proofErr w:type="spellEnd"/>
+      <w:r>
+        <w:rPr>
+          <w:rFonts w:ascii="Arial" w:hAnsi="Arial" w:cs="Arial"/>
+          <w:lang w:val="cs-CZ"/>
+        </w:rPr>
+        <w:t xml:space="preserve"> optické vlákno. Je určen pro páteřní sítě do vzdáleností několik set metrů.</w:t>
       </w:r>
     </w:p>
     <w:p>
@@ -494,7 +486,23 @@
           <w:rFonts w:ascii="Arial" w:hAnsi="Arial" w:cs="Arial"/>
           <w:lang w:val="cs-CZ"/>
         </w:rPr>
-        <w:t>1000BASE-LX Gigabitový Ethernet používající jednovidové optické vlákno. Je určen pro větší vzdáleností až několika desítek kilometrů.</w:t>
+        <w:t xml:space="preserve">1000BASE-LX Gigabitový Ethernet používající </w:t>
+      </w:r>
+      <w:proofErr w:type="spellStart"/>
+      <w:r>
+        <w:rPr>
+          <w:rFonts w:ascii="Arial" w:hAnsi="Arial" w:cs="Arial"/>
+          <w:lang w:val="cs-CZ"/>
+        </w:rPr>
+        <w:t>jednovidové</w:t>
+      </w:r>
+      <w:proofErr w:type="spellEnd"/>
+      <w:r>
+        <w:rPr>
+          <w:rFonts w:ascii="Arial" w:hAnsi="Arial" w:cs="Arial"/>
+          <w:lang w:val="cs-CZ"/>
+        </w:rPr>
+        <w:t xml:space="preserve"> optické vlákno. Je určen pro větší vzdáleností až několika desítek kilometrů.</w:t>
       </w:r>
     </w:p>
     <w:p>
@@ -514,7 +522,151 @@
           <w:rFonts w:ascii="Arial" w:hAnsi="Arial" w:cs="Arial"/>
           <w:lang w:val="cs-CZ"/>
         </w:rPr>
-        <w:t>Vyšší rychlosti: Do roku 2015 byl standardizován Ethernet pro rychlosti 2.5, 5, 10, 25, 40, 50, 100 Gbit/s; 200 a 400 Gbit/s jsou ve výzkumu. Používaná média jsou optické kabely, twinaxiální kabely, případně kabely s kroucenou dvojlinkou Cat 5e, 6, 6a, 7 a 8. Největšího rozšíření dosáhla rychlost 10 Gbit/s nazývaná 10gigabitový Ethernet (nebo také EFM – Ethernet on the first mile). Pro 10GBase-T lze do vzdálenosti 55 metrů lze využít kabeláž kategorie 6. Pro využití plné délky 100  je nutné použít kategorii 6a (augmented Category 6 – šířka pásma 500 MHz, na trhu od roku 2008). Někteří výrobci prodávají kabely kategorie 7, které jsou označeny jako kompatibilní s 10GBASE-T.</w:t>
+        <w:t xml:space="preserve">Vyšší rychlosti: Do roku 2015 byl standardizován Ethernet pro rychlosti 2.5, 5, 10, 25, 40, 50, 100 </w:t>
+      </w:r>
+      <w:proofErr w:type="spellStart"/>
+      <w:r>
+        <w:rPr>
+          <w:rFonts w:ascii="Arial" w:hAnsi="Arial" w:cs="Arial"/>
+          <w:lang w:val="cs-CZ"/>
+        </w:rPr>
+        <w:t>Gbit</w:t>
+      </w:r>
+      <w:proofErr w:type="spellEnd"/>
+      <w:r>
+        <w:rPr>
+          <w:rFonts w:ascii="Arial" w:hAnsi="Arial" w:cs="Arial"/>
+          <w:lang w:val="cs-CZ"/>
+        </w:rPr>
+        <w:t xml:space="preserve">/s; 200 a 400 </w:t>
+      </w:r>
+      <w:proofErr w:type="spellStart"/>
+      <w:r>
+        <w:rPr>
+          <w:rFonts w:ascii="Arial" w:hAnsi="Arial" w:cs="Arial"/>
+          <w:lang w:val="cs-CZ"/>
+        </w:rPr>
+        <w:t>Gbit</w:t>
+      </w:r>
+      <w:proofErr w:type="spellEnd"/>
+      <w:r>
+        <w:rPr>
+          <w:rFonts w:ascii="Arial" w:hAnsi="Arial" w:cs="Arial"/>
+          <w:lang w:val="cs-CZ"/>
+        </w:rPr>
+        <w:t xml:space="preserve">/s jsou ve výzkumu. Používaná média jsou optické kabely, </w:t>
+      </w:r>
+      <w:proofErr w:type="spellStart"/>
+      <w:r>
+        <w:rPr>
+          <w:rFonts w:ascii="Arial" w:hAnsi="Arial" w:cs="Arial"/>
+          <w:lang w:val="cs-CZ"/>
+        </w:rPr>
+        <w:t>twinaxiální</w:t>
+      </w:r>
+      <w:proofErr w:type="spellEnd"/>
+      <w:r>
+        <w:rPr>
+          <w:rFonts w:ascii="Arial" w:hAnsi="Arial" w:cs="Arial"/>
+          <w:lang w:val="cs-CZ"/>
+        </w:rPr>
+        <w:t xml:space="preserve"> kabely, případně kabely s kroucenou dvojlinkou </w:t>
+      </w:r>
+      <w:proofErr w:type="spellStart"/>
+      <w:r>
+        <w:rPr>
+          <w:rFonts w:ascii="Arial" w:hAnsi="Arial" w:cs="Arial"/>
+          <w:lang w:val="cs-CZ"/>
+        </w:rPr>
+        <w:t>Cat</w:t>
+      </w:r>
+      <w:proofErr w:type="spellEnd"/>
+      <w:r>
+        <w:rPr>
+          <w:rFonts w:ascii="Arial" w:hAnsi="Arial" w:cs="Arial"/>
+          <w:lang w:val="cs-CZ"/>
+        </w:rPr>
+        <w:t xml:space="preserve"> 5e, 6, 6a, 7 a 8. Největšího rozšíření dosáhla rychlost 10 </w:t>
+      </w:r>
+      <w:proofErr w:type="spellStart"/>
+      <w:r>
+        <w:rPr>
+          <w:rFonts w:ascii="Arial" w:hAnsi="Arial" w:cs="Arial"/>
+          <w:lang w:val="cs-CZ"/>
+        </w:rPr>
+        <w:t>Gbit</w:t>
+      </w:r>
+      <w:proofErr w:type="spellEnd"/>
+      <w:r>
+        <w:rPr>
+          <w:rFonts w:ascii="Arial" w:hAnsi="Arial" w:cs="Arial"/>
+          <w:lang w:val="cs-CZ"/>
+        </w:rPr>
+        <w:t xml:space="preserve">/s nazývaná 10gigabitový Ethernet (nebo také EFM – Ethernet on </w:t>
+      </w:r>
+      <w:proofErr w:type="spellStart"/>
+      <w:r>
+        <w:rPr>
+          <w:rFonts w:ascii="Arial" w:hAnsi="Arial" w:cs="Arial"/>
+          <w:lang w:val="cs-CZ"/>
+        </w:rPr>
+        <w:t>the</w:t>
+      </w:r>
+      <w:proofErr w:type="spellEnd"/>
+      <w:r>
+        <w:rPr>
+          <w:rFonts w:ascii="Arial" w:hAnsi="Arial" w:cs="Arial"/>
+          <w:lang w:val="cs-CZ"/>
+        </w:rPr>
+        <w:t xml:space="preserve"> </w:t>
+      </w:r>
+      <w:proofErr w:type="spellStart"/>
+      <w:r>
+        <w:rPr>
+          <w:rFonts w:ascii="Arial" w:hAnsi="Arial" w:cs="Arial"/>
+          <w:lang w:val="cs-CZ"/>
+        </w:rPr>
+        <w:t>first</w:t>
+      </w:r>
+      <w:proofErr w:type="spellEnd"/>
+      <w:r>
+        <w:rPr>
+          <w:rFonts w:ascii="Arial" w:hAnsi="Arial" w:cs="Arial"/>
+          <w:lang w:val="cs-CZ"/>
+        </w:rPr>
+        <w:t xml:space="preserve"> mile). Pro 10GBase-T lze do vzdálenosti 55 metrů lze využít kabeláž kategorie 6. Pro využití plné délky 100  je nutné použít kategorii 6a (</w:t>
+      </w:r>
+      <w:proofErr w:type="spellStart"/>
+      <w:r>
+        <w:rPr>
+          <w:rFonts w:ascii="Arial" w:hAnsi="Arial" w:cs="Arial"/>
+          <w:lang w:val="cs-CZ"/>
+        </w:rPr>
+        <w:t>augmented</w:t>
+      </w:r>
+      <w:proofErr w:type="spellEnd"/>
+      <w:r>
+        <w:rPr>
+          <w:rFonts w:ascii="Arial" w:hAnsi="Arial" w:cs="Arial"/>
+          <w:lang w:val="cs-CZ"/>
+        </w:rPr>
+        <w:t xml:space="preserve"> </w:t>
+      </w:r>
+      <w:proofErr w:type="spellStart"/>
+      <w:r>
+        <w:rPr>
+          <w:rFonts w:ascii="Arial" w:hAnsi="Arial" w:cs="Arial"/>
+          <w:lang w:val="cs-CZ"/>
+        </w:rPr>
+        <w:t>Category</w:t>
+      </w:r>
+      <w:proofErr w:type="spellEnd"/>
+      <w:r>
+        <w:rPr>
+          <w:rFonts w:ascii="Arial" w:hAnsi="Arial" w:cs="Arial"/>
+          <w:lang w:val="cs-CZ"/>
+        </w:rPr>
+        <w:t xml:space="preserve"> 6 – šířka pásma 500 MHz, na trhu od roku 2008). Někteří výrobci prodávají kabely kategorie 7, které jsou označeny jako kompatibilní s 10GBASE-T.</w:t>
       </w:r>
     </w:p>
     <w:p>
@@ -593,7 +745,21 @@
         <w:rPr>
           <w:rFonts w:ascii="Arial" w:hAnsi="Arial" w:cs="Arial"/>
         </w:rPr>
-        <w:t xml:space="preserve">Baseband přenos </w:t>
+        <w:t xml:space="preserve">Baseband </w:t>
+      </w:r>
+      <w:proofErr w:type="spellStart"/>
+      <w:r>
+        <w:rPr>
+          <w:rFonts w:ascii="Arial" w:hAnsi="Arial" w:cs="Arial"/>
+        </w:rPr>
+        <w:t>přenos</w:t>
+      </w:r>
+      <w:proofErr w:type="spellEnd"/>
+      <w:r>
+        <w:rPr>
+          <w:rFonts w:ascii="Arial" w:hAnsi="Arial" w:cs="Arial"/>
+        </w:rPr>
+        <w:t xml:space="preserve"> </w:t>
       </w:r>
     </w:p>
     <w:p>
@@ -720,12 +886,28 @@
           <w:rFonts w:ascii="Arial" w:hAnsi="Arial" w:cs="Arial"/>
         </w:rPr>
       </w:pPr>
-      <w:r>
-        <w:rPr>
-          <w:rFonts w:ascii="Arial" w:hAnsi="Arial" w:cs="Arial"/>
-        </w:rPr>
-        <w:t>Breadband přenos</w:t>
-      </w:r>
+      <w:proofErr w:type="spellStart"/>
+      <w:r>
+        <w:rPr>
+          <w:rFonts w:ascii="Arial" w:hAnsi="Arial" w:cs="Arial"/>
+        </w:rPr>
+        <w:t>Breadband</w:t>
+      </w:r>
+      <w:proofErr w:type="spellEnd"/>
+      <w:r>
+        <w:rPr>
+          <w:rFonts w:ascii="Arial" w:hAnsi="Arial" w:cs="Arial"/>
+        </w:rPr>
+        <w:t xml:space="preserve"> </w:t>
+      </w:r>
+      <w:proofErr w:type="spellStart"/>
+      <w:r>
+        <w:rPr>
+          <w:rFonts w:ascii="Arial" w:hAnsi="Arial" w:cs="Arial"/>
+        </w:rPr>
+        <w:t>přenos</w:t>
+      </w:r>
+      <w:proofErr w:type="spellEnd"/>
     </w:p>
     <w:p>
       <w:pPr>
@@ -854,7 +1036,39 @@
           <w:lang w:val="cs-CZ"/>
         </w:rPr>
         <w:lastRenderedPageBreak/>
-        <w:t>T … typ kabelu (T- twisted pair cabel)</w:t>
+        <w:t xml:space="preserve">T … typ kabelu (T- </w:t>
+      </w:r>
+      <w:proofErr w:type="spellStart"/>
+      <w:r>
+        <w:rPr>
+          <w:rFonts w:ascii="Arial" w:hAnsi="Arial" w:cs="Arial"/>
+          <w:lang w:val="cs-CZ"/>
+        </w:rPr>
+        <w:t>twisted</w:t>
+      </w:r>
+      <w:proofErr w:type="spellEnd"/>
+      <w:r>
+        <w:rPr>
+          <w:rFonts w:ascii="Arial" w:hAnsi="Arial" w:cs="Arial"/>
+          <w:lang w:val="cs-CZ"/>
+        </w:rPr>
+        <w:t xml:space="preserve"> pair </w:t>
+      </w:r>
+      <w:proofErr w:type="spellStart"/>
+      <w:r>
+        <w:rPr>
+          <w:rFonts w:ascii="Arial" w:hAnsi="Arial" w:cs="Arial"/>
+          <w:lang w:val="cs-CZ"/>
+        </w:rPr>
+        <w:t>cabel</w:t>
+      </w:r>
+      <w:proofErr w:type="spellEnd"/>
+      <w:r>
+        <w:rPr>
+          <w:rFonts w:ascii="Arial" w:hAnsi="Arial" w:cs="Arial"/>
+          <w:lang w:val="cs-CZ"/>
+        </w:rPr>
+        <w:t>)</w:t>
       </w:r>
     </w:p>
     <w:p>
@@ -899,7 +1113,39 @@
           <w:rFonts w:ascii="Arial" w:hAnsi="Arial" w:cs="Arial"/>
           <w:lang w:val="cs-CZ"/>
         </w:rPr>
-        <w:t>(FX, SX, LX, BX … Fiber optic)</w:t>
+        <w:t xml:space="preserve">(FX, SX, LX, BX … </w:t>
+      </w:r>
+      <w:proofErr w:type="spellStart"/>
+      <w:r>
+        <w:rPr>
+          <w:rFonts w:ascii="Arial" w:hAnsi="Arial" w:cs="Arial"/>
+          <w:lang w:val="cs-CZ"/>
+        </w:rPr>
+        <w:t>Fiber</w:t>
+      </w:r>
+      <w:proofErr w:type="spellEnd"/>
+      <w:r>
+        <w:rPr>
+          <w:rFonts w:ascii="Arial" w:hAnsi="Arial" w:cs="Arial"/>
+          <w:lang w:val="cs-CZ"/>
+        </w:rPr>
+        <w:t xml:space="preserve"> </w:t>
+      </w:r>
+      <w:proofErr w:type="spellStart"/>
+      <w:r>
+        <w:rPr>
+          <w:rFonts w:ascii="Arial" w:hAnsi="Arial" w:cs="Arial"/>
+          <w:lang w:val="cs-CZ"/>
+        </w:rPr>
+        <w:t>optic</w:t>
+      </w:r>
+      <w:proofErr w:type="spellEnd"/>
+      <w:r>
+        <w:rPr>
+          <w:rFonts w:ascii="Arial" w:hAnsi="Arial" w:cs="Arial"/>
+          <w:lang w:val="cs-CZ"/>
+        </w:rPr>
+        <w:t>)</w:t>
       </w:r>
     </w:p>
     <w:p>
@@ -1097,19 +1343,101 @@
         </w:rPr>
         <w:t xml:space="preserve"> </w:t>
       </w:r>
-      <w:r>
-        <w:rPr>
-          <w:rFonts w:ascii="Arial" w:hAnsi="Arial" w:cs="Arial"/>
-          <w:lang w:val="cs-CZ"/>
-        </w:rPr>
-        <w:t>Carrier Sense Multiple Access with Collision Detection CSMA/CD</w:t>
-      </w:r>
-      <w:r>
-        <w:rPr>
-          <w:rFonts w:ascii="Arial" w:hAnsi="Arial" w:cs="Arial"/>
-          <w:lang w:val="cs-CZ"/>
-        </w:rPr>
-        <w:t xml:space="preserve">. </w:t>
+      <w:proofErr w:type="spellStart"/>
+      <w:r>
+        <w:rPr>
+          <w:rFonts w:ascii="Arial" w:hAnsi="Arial" w:cs="Arial"/>
+          <w:lang w:val="cs-CZ"/>
+        </w:rPr>
+        <w:t>Carrier</w:t>
+      </w:r>
+      <w:proofErr w:type="spellEnd"/>
+      <w:r>
+        <w:rPr>
+          <w:rFonts w:ascii="Arial" w:hAnsi="Arial" w:cs="Arial"/>
+          <w:lang w:val="cs-CZ"/>
+        </w:rPr>
+        <w:t xml:space="preserve"> </w:t>
+      </w:r>
+      <w:proofErr w:type="spellStart"/>
+      <w:r>
+        <w:rPr>
+          <w:rFonts w:ascii="Arial" w:hAnsi="Arial" w:cs="Arial"/>
+          <w:lang w:val="cs-CZ"/>
+        </w:rPr>
+        <w:t>Sense</w:t>
+      </w:r>
+      <w:proofErr w:type="spellEnd"/>
+      <w:r>
+        <w:rPr>
+          <w:rFonts w:ascii="Arial" w:hAnsi="Arial" w:cs="Arial"/>
+          <w:lang w:val="cs-CZ"/>
+        </w:rPr>
+        <w:t xml:space="preserve"> </w:t>
+      </w:r>
+      <w:proofErr w:type="spellStart"/>
+      <w:r>
+        <w:rPr>
+          <w:rFonts w:ascii="Arial" w:hAnsi="Arial" w:cs="Arial"/>
+          <w:lang w:val="cs-CZ"/>
+        </w:rPr>
+        <w:t>Multiple</w:t>
+      </w:r>
+      <w:proofErr w:type="spellEnd"/>
+      <w:r>
+        <w:rPr>
+          <w:rFonts w:ascii="Arial" w:hAnsi="Arial" w:cs="Arial"/>
+          <w:lang w:val="cs-CZ"/>
+        </w:rPr>
+        <w:t xml:space="preserve"> Access </w:t>
+      </w:r>
+      <w:proofErr w:type="spellStart"/>
+      <w:r>
+        <w:rPr>
+          <w:rFonts w:ascii="Arial" w:hAnsi="Arial" w:cs="Arial"/>
+          <w:lang w:val="cs-CZ"/>
+        </w:rPr>
+        <w:t>with</w:t>
+      </w:r>
+      <w:proofErr w:type="spellEnd"/>
+      <w:r>
+        <w:rPr>
+          <w:rFonts w:ascii="Arial" w:hAnsi="Arial" w:cs="Arial"/>
+          <w:lang w:val="cs-CZ"/>
+        </w:rPr>
+        <w:t xml:space="preserve"> </w:t>
+      </w:r>
+      <w:proofErr w:type="spellStart"/>
+      <w:r>
+        <w:rPr>
+          <w:rFonts w:ascii="Arial" w:hAnsi="Arial" w:cs="Arial"/>
+          <w:lang w:val="cs-CZ"/>
+        </w:rPr>
+        <w:t>Collision</w:t>
+      </w:r>
+      <w:proofErr w:type="spellEnd"/>
+      <w:r>
+        <w:rPr>
+          <w:rFonts w:ascii="Arial" w:hAnsi="Arial" w:cs="Arial"/>
+          <w:lang w:val="cs-CZ"/>
+        </w:rPr>
+        <w:t xml:space="preserve"> </w:t>
+      </w:r>
+      <w:proofErr w:type="spellStart"/>
+      <w:r>
+        <w:rPr>
+          <w:rFonts w:ascii="Arial" w:hAnsi="Arial" w:cs="Arial"/>
+          <w:lang w:val="cs-CZ"/>
+        </w:rPr>
+        <w:t>Detection</w:t>
+      </w:r>
+      <w:proofErr w:type="spellEnd"/>
+      <w:r>
+        <w:rPr>
+          <w:rFonts w:ascii="Arial" w:hAnsi="Arial" w:cs="Arial"/>
+          <w:lang w:val="cs-CZ"/>
+        </w:rPr>
+        <w:t xml:space="preserve"> CSMA/CD. </w:t>
       </w:r>
     </w:p>
     <w:p>
@@ -1129,14 +1457,110 @@
           <w:rFonts w:ascii="Arial" w:hAnsi="Arial" w:cs="Arial"/>
           <w:lang w:val="cs-CZ"/>
         </w:rPr>
-        <w:t xml:space="preserve">Jednoduše nasloucá jestli může vysílat a nevisílá dokud není medium volné. Jak jse uvolní tak </w:t>
-      </w:r>
-      <w:r>
-        <w:rPr>
-          <w:rFonts w:ascii="Arial" w:hAnsi="Arial" w:cs="Arial"/>
-          <w:lang w:val="cs-CZ"/>
-        </w:rPr>
-        <w:t>se pokusí komunikovat pokud nedojde ke kolizi v opačném přípaďě přestane komunikvat a čeká dokuď se neuvolní medium znovu.</w:t>
+        <w:t xml:space="preserve">Jednoduše </w:t>
+      </w:r>
+      <w:proofErr w:type="spellStart"/>
+      <w:r>
+        <w:rPr>
+          <w:rFonts w:ascii="Arial" w:hAnsi="Arial" w:cs="Arial"/>
+          <w:lang w:val="cs-CZ"/>
+        </w:rPr>
+        <w:t>nasloucá</w:t>
+      </w:r>
+      <w:proofErr w:type="spellEnd"/>
+      <w:r>
+        <w:rPr>
+          <w:rFonts w:ascii="Arial" w:hAnsi="Arial" w:cs="Arial"/>
+          <w:lang w:val="cs-CZ"/>
+        </w:rPr>
+        <w:t xml:space="preserve"> jestli může vysílat a </w:t>
+      </w:r>
+      <w:proofErr w:type="spellStart"/>
+      <w:r>
+        <w:rPr>
+          <w:rFonts w:ascii="Arial" w:hAnsi="Arial" w:cs="Arial"/>
+          <w:lang w:val="cs-CZ"/>
+        </w:rPr>
+        <w:t>nevisílá</w:t>
+      </w:r>
+      <w:proofErr w:type="spellEnd"/>
+      <w:r>
+        <w:rPr>
+          <w:rFonts w:ascii="Arial" w:hAnsi="Arial" w:cs="Arial"/>
+          <w:lang w:val="cs-CZ"/>
+        </w:rPr>
+        <w:t xml:space="preserve"> dokud není medium volné. Jak </w:t>
+      </w:r>
+      <w:proofErr w:type="spellStart"/>
+      <w:r>
+        <w:rPr>
+          <w:rFonts w:ascii="Arial" w:hAnsi="Arial" w:cs="Arial"/>
+          <w:lang w:val="cs-CZ"/>
+        </w:rPr>
+        <w:t>jse</w:t>
+      </w:r>
+      <w:proofErr w:type="spellEnd"/>
+      <w:r>
+        <w:rPr>
+          <w:rFonts w:ascii="Arial" w:hAnsi="Arial" w:cs="Arial"/>
+          <w:lang w:val="cs-CZ"/>
+        </w:rPr>
+        <w:t xml:space="preserve"> uvolní tak </w:t>
+      </w:r>
+      <w:r>
+        <w:rPr>
+          <w:rFonts w:ascii="Arial" w:hAnsi="Arial" w:cs="Arial"/>
+          <w:lang w:val="cs-CZ"/>
+        </w:rPr>
+        <w:t xml:space="preserve">se pokusí komunikovat pokud nedojde ke kolizi v opačném </w:t>
+      </w:r>
+      <w:proofErr w:type="spellStart"/>
+      <w:r>
+        <w:rPr>
+          <w:rFonts w:ascii="Arial" w:hAnsi="Arial" w:cs="Arial"/>
+          <w:lang w:val="cs-CZ"/>
+        </w:rPr>
+        <w:t>přípaďě</w:t>
+      </w:r>
+      <w:proofErr w:type="spellEnd"/>
+      <w:r>
+        <w:rPr>
+          <w:rFonts w:ascii="Arial" w:hAnsi="Arial" w:cs="Arial"/>
+          <w:lang w:val="cs-CZ"/>
+        </w:rPr>
+        <w:t xml:space="preserve"> přestane </w:t>
+      </w:r>
+      <w:proofErr w:type="spellStart"/>
+      <w:r>
+        <w:rPr>
+          <w:rFonts w:ascii="Arial" w:hAnsi="Arial" w:cs="Arial"/>
+          <w:lang w:val="cs-CZ"/>
+        </w:rPr>
+        <w:t>komunikvat</w:t>
+      </w:r>
+      <w:proofErr w:type="spellEnd"/>
+      <w:r>
+        <w:rPr>
+          <w:rFonts w:ascii="Arial" w:hAnsi="Arial" w:cs="Arial"/>
+          <w:lang w:val="cs-CZ"/>
+        </w:rPr>
+        <w:t xml:space="preserve"> a čeká </w:t>
+      </w:r>
+      <w:proofErr w:type="spellStart"/>
+      <w:r>
+        <w:rPr>
+          <w:rFonts w:ascii="Arial" w:hAnsi="Arial" w:cs="Arial"/>
+          <w:lang w:val="cs-CZ"/>
+        </w:rPr>
+        <w:t>dokuď</w:t>
+      </w:r>
+      <w:proofErr w:type="spellEnd"/>
+      <w:r>
+        <w:rPr>
+          <w:rFonts w:ascii="Arial" w:hAnsi="Arial" w:cs="Arial"/>
+          <w:lang w:val="cs-CZ"/>
+        </w:rPr>
+        <w:t xml:space="preserve"> se neuvolní medium znovu.</w:t>
       </w:r>
     </w:p>
     <w:p>
@@ -1277,8 +1701,19 @@
                 <w:color w:val="333333"/>
                 <w:lang w:val="cs-CZ"/>
               </w:rPr>
-              <w:t>Data Rate</w:t>
-            </w:r>
+              <w:t xml:space="preserve">Data </w:t>
+            </w:r>
+            <w:proofErr w:type="spellStart"/>
+            <w:r>
+              <w:rPr>
+                <w:rStyle w:val="Siln"/>
+                <w:rFonts w:ascii="Arial" w:hAnsi="Arial" w:cs="Arial"/>
+                <w:color w:val="333333"/>
+                <w:lang w:val="cs-CZ"/>
+              </w:rPr>
+              <w:t>Rate</w:t>
+            </w:r>
+            <w:proofErr w:type="spellEnd"/>
           </w:p>
         </w:tc>
         <w:tc>
@@ -1501,8 +1936,18 @@
                 <w:color w:val="333333"/>
                 <w:lang w:val="cs-CZ"/>
               </w:rPr>
-              <w:t>100 meters</w:t>
-            </w:r>
+              <w:t xml:space="preserve">100 </w:t>
+            </w:r>
+            <w:proofErr w:type="spellStart"/>
+            <w:r>
+              <w:rPr>
+                <w:rFonts w:ascii="Arial" w:hAnsi="Arial" w:cs="Arial"/>
+                <w:color w:val="333333"/>
+                <w:lang w:val="cs-CZ"/>
+              </w:rPr>
+              <w:t>meters</w:t>
+            </w:r>
+            <w:proofErr w:type="spellEnd"/>
           </w:p>
         </w:tc>
       </w:tr>
@@ -1683,17 +2128,37 @@
                 <w:color w:val="333333"/>
                 <w:lang w:val="cs-CZ"/>
               </w:rPr>
-              <w:t>100 meters</w:t>
-            </w:r>
+              <w:t xml:space="preserve">100 </w:t>
+            </w:r>
+            <w:proofErr w:type="spellStart"/>
             <w:r>
               <w:rPr>
                 <w:rFonts w:ascii="Arial" w:hAnsi="Arial" w:cs="Arial"/>
                 <w:color w:val="333333"/>
                 <w:lang w:val="cs-CZ"/>
               </w:rPr>
+              <w:t>meters</w:t>
+            </w:r>
+            <w:proofErr w:type="spellEnd"/>
+            <w:r>
+              <w:rPr>
+                <w:rFonts w:ascii="Arial" w:hAnsi="Arial" w:cs="Arial"/>
+                <w:color w:val="333333"/>
+                <w:lang w:val="cs-CZ"/>
+              </w:rPr>
               <w:br/>
-              <w:t>2000 meters</w:t>
-            </w:r>
+              <w:t xml:space="preserve">2000 </w:t>
+            </w:r>
+            <w:proofErr w:type="spellStart"/>
+            <w:r>
+              <w:rPr>
+                <w:rFonts w:ascii="Arial" w:hAnsi="Arial" w:cs="Arial"/>
+                <w:color w:val="333333"/>
+                <w:lang w:val="cs-CZ"/>
+              </w:rPr>
+              <w:t>meters</w:t>
+            </w:r>
+            <w:proofErr w:type="spellEnd"/>
           </w:p>
         </w:tc>
       </w:tr>
@@ -1737,8 +2202,17 @@
                 <w:lang w:val="cs-CZ"/>
               </w:rPr>
               <w:br/>
+            </w:r>
+            <w:proofErr w:type="spellStart"/>
+            <w:r>
+              <w:rPr>
+                <w:rFonts w:ascii="Arial" w:hAnsi="Arial" w:cs="Arial"/>
+                <w:color w:val="333333"/>
+                <w:lang w:val="cs-CZ"/>
+              </w:rPr>
               <w:t>GigE</w:t>
             </w:r>
+            <w:proofErr w:type="spellEnd"/>
           </w:p>
         </w:tc>
         <w:tc>
@@ -1879,26 +2353,56 @@
                 <w:color w:val="333333"/>
                 <w:lang w:val="cs-CZ"/>
               </w:rPr>
-              <w:t>100 meters</w:t>
-            </w:r>
+              <w:t xml:space="preserve">100 </w:t>
+            </w:r>
+            <w:proofErr w:type="spellStart"/>
             <w:r>
               <w:rPr>
                 <w:rFonts w:ascii="Arial" w:hAnsi="Arial" w:cs="Arial"/>
                 <w:color w:val="333333"/>
                 <w:lang w:val="cs-CZ"/>
               </w:rPr>
+              <w:t>meters</w:t>
+            </w:r>
+            <w:proofErr w:type="spellEnd"/>
+            <w:r>
+              <w:rPr>
+                <w:rFonts w:ascii="Arial" w:hAnsi="Arial" w:cs="Arial"/>
+                <w:color w:val="333333"/>
+                <w:lang w:val="cs-CZ"/>
+              </w:rPr>
               <w:br/>
-              <w:t>275/550 meters</w:t>
-            </w:r>
+              <w:t xml:space="preserve">275/550 </w:t>
+            </w:r>
+            <w:proofErr w:type="spellStart"/>
             <w:r>
               <w:rPr>
                 <w:rFonts w:ascii="Arial" w:hAnsi="Arial" w:cs="Arial"/>
                 <w:color w:val="333333"/>
                 <w:lang w:val="cs-CZ"/>
               </w:rPr>
+              <w:t>meters</w:t>
+            </w:r>
+            <w:proofErr w:type="spellEnd"/>
+            <w:r>
+              <w:rPr>
+                <w:rFonts w:ascii="Arial" w:hAnsi="Arial" w:cs="Arial"/>
+                <w:color w:val="333333"/>
+                <w:lang w:val="cs-CZ"/>
+              </w:rPr>
               <w:br/>
-              <w:t>550/5000 meters</w:t>
-            </w:r>
+              <w:t xml:space="preserve">550/5000 </w:t>
+            </w:r>
+            <w:proofErr w:type="spellStart"/>
+            <w:r>
+              <w:rPr>
+                <w:rFonts w:ascii="Arial" w:hAnsi="Arial" w:cs="Arial"/>
+                <w:color w:val="333333"/>
+                <w:lang w:val="cs-CZ"/>
+              </w:rPr>
+              <w:t>meters</w:t>
+            </w:r>
+            <w:proofErr w:type="spellEnd"/>
           </w:p>
         </w:tc>
       </w:tr>
@@ -1999,8 +2503,18 @@
                 <w:color w:val="333333"/>
                 <w:lang w:val="cs-CZ"/>
               </w:rPr>
-              <w:t>10 Gbps</w:t>
-            </w:r>
+              <w:t xml:space="preserve">10 </w:t>
+            </w:r>
+            <w:proofErr w:type="spellStart"/>
+            <w:r>
+              <w:rPr>
+                <w:rFonts w:ascii="Arial" w:hAnsi="Arial" w:cs="Arial"/>
+                <w:color w:val="333333"/>
+                <w:lang w:val="cs-CZ"/>
+              </w:rPr>
+              <w:t>Gbps</w:t>
+            </w:r>
+            <w:proofErr w:type="spellEnd"/>
           </w:p>
         </w:tc>
         <w:tc>
@@ -2088,8 +2602,18 @@
                 <w:color w:val="333333"/>
                 <w:lang w:val="cs-CZ"/>
               </w:rPr>
-              <w:t>300 meters</w:t>
-            </w:r>
+              <w:t xml:space="preserve">300 </w:t>
+            </w:r>
+            <w:proofErr w:type="spellStart"/>
+            <w:r>
+              <w:rPr>
+                <w:rFonts w:ascii="Arial" w:hAnsi="Arial" w:cs="Arial"/>
+                <w:color w:val="333333"/>
+                <w:lang w:val="cs-CZ"/>
+              </w:rPr>
+              <w:t>meters</w:t>
+            </w:r>
+            <w:proofErr w:type="spellEnd"/>
             <w:r>
               <w:rPr>
                 <w:rFonts w:ascii="Arial" w:hAnsi="Arial" w:cs="Arial"/>
@@ -2145,26 +2669,21 @@
           <w:lang w:val="cs-CZ"/>
         </w:rPr>
       </w:pPr>
-      <w:r>
-        <w:rPr>
-          <w:rFonts w:ascii="Arial" w:hAnsi="Arial" w:cs="Arial"/>
-          <w:lang w:val="cs-CZ"/>
-        </w:rPr>
-        <w:t>Koaxialní kabel (</w:t>
-      </w:r>
-      <w:r>
-        <w:rPr>
-          <w:rFonts w:ascii="Arial" w:hAnsi="Arial" w:cs="Arial"/>
-          <w:lang w:val="cs-CZ"/>
-        </w:rPr>
-        <w:t>10Mbps</w:t>
-      </w:r>
-      <w:r>
-        <w:rPr>
-          <w:rFonts w:ascii="Arial" w:hAnsi="Arial" w:cs="Arial"/>
-          <w:lang w:val="cs-CZ"/>
-        </w:rPr>
-        <w:t>)</w:t>
+      <w:proofErr w:type="spellStart"/>
+      <w:r>
+        <w:rPr>
+          <w:rFonts w:ascii="Arial" w:hAnsi="Arial" w:cs="Arial"/>
+          <w:lang w:val="cs-CZ"/>
+        </w:rPr>
+        <w:t>Koaxialní</w:t>
+      </w:r>
+      <w:proofErr w:type="spellEnd"/>
+      <w:r>
+        <w:rPr>
+          <w:rFonts w:ascii="Arial" w:hAnsi="Arial" w:cs="Arial"/>
+          <w:lang w:val="cs-CZ"/>
+        </w:rPr>
+        <w:t xml:space="preserve"> kabel (10Mbps)</w:t>
       </w:r>
     </w:p>
     <w:p>
@@ -2336,6 +2855,7 @@
           <w:lang w:val="cs-CZ"/>
         </w:rPr>
       </w:pPr>
+      <w:proofErr w:type="spellStart"/>
       <w:r>
         <w:rPr>
           <w:rFonts w:ascii="Arial" w:hAnsi="Arial" w:cs="Arial"/>
@@ -2344,6 +2864,7 @@
         <w:lastRenderedPageBreak/>
         <w:t>Dilektivum</w:t>
       </w:r>
+      <w:proofErr w:type="spellEnd"/>
     </w:p>
     <w:p>
       <w:pPr>
@@ -2508,12 +3029,21 @@
           <w:lang w:val="cs-CZ"/>
         </w:rPr>
       </w:pPr>
-      <w:r>
-        <w:rPr>
-          <w:rFonts w:ascii="Arial" w:hAnsi="Arial" w:cs="Arial"/>
-          <w:lang w:val="cs-CZ"/>
-        </w:rPr>
-        <w:t>Eternetový kabel:</w:t>
+      <w:proofErr w:type="spellStart"/>
+      <w:r>
+        <w:rPr>
+          <w:rFonts w:ascii="Arial" w:hAnsi="Arial" w:cs="Arial"/>
+          <w:lang w:val="cs-CZ"/>
+        </w:rPr>
+        <w:t>Eternetový</w:t>
+      </w:r>
+      <w:proofErr w:type="spellEnd"/>
+      <w:r>
+        <w:rPr>
+          <w:rFonts w:ascii="Arial" w:hAnsi="Arial" w:cs="Arial"/>
+          <w:lang w:val="cs-CZ"/>
+        </w:rPr>
+        <w:t xml:space="preserve"> kabel:</w:t>
       </w:r>
     </w:p>
     <w:p>
@@ -2529,7 +3059,23 @@
           <w:rFonts w:ascii="Arial" w:hAnsi="Arial" w:cs="Arial"/>
           <w:lang w:val="cs-CZ"/>
         </w:rPr>
-        <w:t>Kroucená dvojlinka, kroucená dvoulinka nebo také kroucený pár, anglicky twisted pair, TP, odtud slangově twist, je prvek kabelů používaných v telekomunikacích a počítačových sítích. Kabel je tvořen dvojicemi vodičů, které jsou po své délce pravidelným způsobem zkrouceny a následně jsou do sebe zakrouceny i samy výsledné páry. Kroucená dvojlinka používá symetrické vedení signálu, kdy oba vodiče jsou v rovnocenné pozici</w:t>
+        <w:t xml:space="preserve">Kroucená dvojlinka, kroucená dvoulinka nebo také kroucený pár, anglicky </w:t>
+      </w:r>
+      <w:proofErr w:type="spellStart"/>
+      <w:r>
+        <w:rPr>
+          <w:rFonts w:ascii="Arial" w:hAnsi="Arial" w:cs="Arial"/>
+          <w:lang w:val="cs-CZ"/>
+        </w:rPr>
+        <w:t>twisted</w:t>
+      </w:r>
+      <w:proofErr w:type="spellEnd"/>
+      <w:r>
+        <w:rPr>
+          <w:rFonts w:ascii="Arial" w:hAnsi="Arial" w:cs="Arial"/>
+          <w:lang w:val="cs-CZ"/>
+        </w:rPr>
+        <w:t xml:space="preserve"> pair, TP, odtud slangově twist, je prvek kabelů používaných v telekomunikacích a počítačových sítích. Kabel je tvořen dvojicemi vodičů, které jsou po své délce pravidelným způsobem zkrouceny a následně jsou do sebe zakrouceny i samy výsledné páry. Kroucená dvojlinka používá symetrické vedení signálu, kdy oba vodiče jsou v rovnocenné pozici</w:t>
       </w:r>
     </w:p>
     <w:p>
@@ -2540,12 +3086,21 @@
           <w:lang w:val="cs-CZ"/>
         </w:rPr>
       </w:pPr>
-      <w:r>
-        <w:rPr>
-          <w:rFonts w:ascii="Arial" w:hAnsi="Arial" w:cs="Arial"/>
-          <w:lang w:val="cs-CZ"/>
-        </w:rPr>
-        <w:t xml:space="preserve">Fastetherent … </w:t>
+      <w:proofErr w:type="spellStart"/>
+      <w:r>
+        <w:rPr>
+          <w:rFonts w:ascii="Arial" w:hAnsi="Arial" w:cs="Arial"/>
+          <w:lang w:val="cs-CZ"/>
+        </w:rPr>
+        <w:t>Fastetherent</w:t>
+      </w:r>
+      <w:proofErr w:type="spellEnd"/>
+      <w:r>
+        <w:rPr>
+          <w:rFonts w:ascii="Arial" w:hAnsi="Arial" w:cs="Arial"/>
+          <w:lang w:val="cs-CZ"/>
+        </w:rPr>
+        <w:t xml:space="preserve"> … </w:t>
       </w:r>
       <w:r>
         <w:rPr>
@@ -2577,12 +3132,21 @@
           <w:lang w:val="cs-CZ"/>
         </w:rPr>
       </w:pPr>
-      <w:r>
-        <w:rPr>
-          <w:rFonts w:ascii="Arial" w:hAnsi="Arial" w:cs="Arial"/>
-          <w:lang w:val="cs-CZ"/>
-        </w:rPr>
-        <w:t xml:space="preserve">Gigabitethernet … </w:t>
+      <w:proofErr w:type="spellStart"/>
+      <w:r>
+        <w:rPr>
+          <w:rFonts w:ascii="Arial" w:hAnsi="Arial" w:cs="Arial"/>
+          <w:lang w:val="cs-CZ"/>
+        </w:rPr>
+        <w:t>Gigabitethernet</w:t>
+      </w:r>
+      <w:proofErr w:type="spellEnd"/>
+      <w:r>
+        <w:rPr>
+          <w:rFonts w:ascii="Arial" w:hAnsi="Arial" w:cs="Arial"/>
+          <w:lang w:val="cs-CZ"/>
+        </w:rPr>
+        <w:t xml:space="preserve"> … </w:t>
       </w:r>
       <w:r>
         <w:rPr>
@@ -2621,12 +3185,21 @@
           <w:lang w:val="cs-CZ"/>
         </w:rPr>
       </w:pPr>
-      <w:r>
-        <w:rPr>
-          <w:rFonts w:ascii="Arial" w:hAnsi="Arial" w:cs="Arial"/>
-          <w:lang w:val="cs-CZ"/>
-        </w:rPr>
-        <w:t>Cross talk</w:t>
+      <w:proofErr w:type="spellStart"/>
+      <w:r>
+        <w:rPr>
+          <w:rFonts w:ascii="Arial" w:hAnsi="Arial" w:cs="Arial"/>
+          <w:lang w:val="cs-CZ"/>
+        </w:rPr>
+        <w:t>Cross</w:t>
+      </w:r>
+      <w:proofErr w:type="spellEnd"/>
+      <w:r>
+        <w:rPr>
+          <w:rFonts w:ascii="Arial" w:hAnsi="Arial" w:cs="Arial"/>
+          <w:lang w:val="cs-CZ"/>
+        </w:rPr>
+        <w:t xml:space="preserve"> talk</w:t>
       </w:r>
     </w:p>
     <w:p>
@@ -2641,7 +3214,23 @@
           <w:rFonts w:ascii="Arial" w:hAnsi="Arial" w:cs="Arial"/>
           <w:lang w:val="cs-CZ"/>
         </w:rPr>
-        <w:t>Efekt „vyzařující antény“ lze ale výrazně snížit tím, že se oba vodiče pravidelně zkroutí. Pak se signál naindukovaný v jednotlivých půlzkrutech z větší části vyruší. Vyzařování se tím sice neodstraní úplně, ale sníží se na takovou míru, která již může být přijatelně nízká (v tom smyslu, že ani neohrožuje lidské zdraví, ani neovlivňuje jiná zařízení či jiné přenosové cesty).</w:t>
+        <w:t xml:space="preserve">Efekt „vyzařující antény“ lze ale výrazně snížit tím, že se oba vodiče pravidelně zkroutí. Pak se signál naindukovaný v jednotlivých </w:t>
+      </w:r>
+      <w:proofErr w:type="spellStart"/>
+      <w:r>
+        <w:rPr>
+          <w:rFonts w:ascii="Arial" w:hAnsi="Arial" w:cs="Arial"/>
+          <w:lang w:val="cs-CZ"/>
+        </w:rPr>
+        <w:t>půlzkrutech</w:t>
+      </w:r>
+      <w:proofErr w:type="spellEnd"/>
+      <w:r>
+        <w:rPr>
+          <w:rFonts w:ascii="Arial" w:hAnsi="Arial" w:cs="Arial"/>
+          <w:lang w:val="cs-CZ"/>
+        </w:rPr>
+        <w:t xml:space="preserve"> z větší části vyruší. Vyzařování se tím sice neodstraní úplně, ale sníží se na takovou míru, která již může být přijatelně nízká (v tom smyslu, že ani neohrožuje lidské zdraví, ani neovlivňuje jiná zařízení či jiné přenosové cesty).</w:t>
       </w:r>
     </w:p>
     <w:p>
@@ -2657,7 +3246,39 @@
           <w:rFonts w:ascii="Arial" w:hAnsi="Arial" w:cs="Arial"/>
           <w:lang w:val="cs-CZ"/>
         </w:rPr>
-        <w:t>CAT (Ethernet cable categories)</w:t>
+        <w:t xml:space="preserve">CAT (Ethernet </w:t>
+      </w:r>
+      <w:proofErr w:type="spellStart"/>
+      <w:r>
+        <w:rPr>
+          <w:rFonts w:ascii="Arial" w:hAnsi="Arial" w:cs="Arial"/>
+          <w:lang w:val="cs-CZ"/>
+        </w:rPr>
+        <w:t>cable</w:t>
+      </w:r>
+      <w:proofErr w:type="spellEnd"/>
+      <w:r>
+        <w:rPr>
+          <w:rFonts w:ascii="Arial" w:hAnsi="Arial" w:cs="Arial"/>
+          <w:lang w:val="cs-CZ"/>
+        </w:rPr>
+        <w:t xml:space="preserve"> </w:t>
+      </w:r>
+      <w:proofErr w:type="spellStart"/>
+      <w:r>
+        <w:rPr>
+          <w:rFonts w:ascii="Arial" w:hAnsi="Arial" w:cs="Arial"/>
+          <w:lang w:val="cs-CZ"/>
+        </w:rPr>
+        <w:t>categories</w:t>
+      </w:r>
+      <w:proofErr w:type="spellEnd"/>
+      <w:r>
+        <w:rPr>
+          <w:rFonts w:ascii="Arial" w:hAnsi="Arial" w:cs="Arial"/>
+          <w:lang w:val="cs-CZ"/>
+        </w:rPr>
+        <w:t>)</w:t>
       </w:r>
     </w:p>
     <w:tbl>
@@ -2721,6 +3342,7 @@
                 <w:lang w:val="cs-CZ"/>
               </w:rPr>
             </w:pPr>
+            <w:proofErr w:type="spellStart"/>
             <w:r>
               <w:rPr>
                 <w:rFonts w:ascii="Arial" w:hAnsi="Arial" w:cs="Arial"/>
@@ -2730,6 +3352,7 @@
               </w:rPr>
               <w:t>Category</w:t>
             </w:r>
+            <w:proofErr w:type="spellEnd"/>
           </w:p>
         </w:tc>
         <w:tc>
@@ -2768,8 +3391,19 @@
                 <w:bCs/>
                 <w:lang w:val="cs-CZ"/>
               </w:rPr>
-              <w:t>Max. Data Rate</w:t>
-            </w:r>
+              <w:t xml:space="preserve">Max. Data </w:t>
+            </w:r>
+            <w:proofErr w:type="spellStart"/>
+            <w:r>
+              <w:rPr>
+                <w:rFonts w:ascii="Arial" w:hAnsi="Arial" w:cs="Arial"/>
+                <w:b/>
+                <w:bCs/>
+                <w:lang w:val="cs-CZ"/>
+              </w:rPr>
+              <w:t>Rate</w:t>
+            </w:r>
+            <w:proofErr w:type="spellEnd"/>
           </w:p>
         </w:tc>
         <w:tc>
@@ -2801,6 +3435,7 @@
                 <w:lang w:val="cs-CZ"/>
               </w:rPr>
             </w:pPr>
+            <w:proofErr w:type="spellStart"/>
             <w:r>
               <w:rPr>
                 <w:rFonts w:ascii="Arial" w:hAnsi="Arial" w:cs="Arial"/>
@@ -2810,6 +3445,7 @@
               </w:rPr>
               <w:t>Bandwidth</w:t>
             </w:r>
+            <w:proofErr w:type="spellEnd"/>
           </w:p>
         </w:tc>
         <w:tc>
@@ -2881,6 +3517,7 @@
                 <w:lang w:val="cs-CZ"/>
               </w:rPr>
             </w:pPr>
+            <w:proofErr w:type="spellStart"/>
             <w:r>
               <w:rPr>
                 <w:rFonts w:ascii="Arial" w:hAnsi="Arial" w:cs="Arial"/>
@@ -2890,6 +3527,7 @@
               </w:rPr>
               <w:t>Usage</w:t>
             </w:r>
+            <w:proofErr w:type="spellEnd"/>
           </w:p>
         </w:tc>
         <w:tc>
@@ -2912,6 +3550,7 @@
                 <w:lang w:val="cs-CZ"/>
               </w:rPr>
             </w:pPr>
+            <w:proofErr w:type="spellStart"/>
             <w:r>
               <w:rPr>
                 <w:rFonts w:ascii="Arial" w:hAnsi="Arial" w:cs="Arial"/>
@@ -2921,6 +3560,7 @@
               </w:rPr>
               <w:t>Shielded</w:t>
             </w:r>
+            <w:proofErr w:type="spellEnd"/>
           </w:p>
         </w:tc>
       </w:tr>
@@ -2955,12 +3595,21 @@
                 <w:lang w:val="cs-CZ"/>
               </w:rPr>
             </w:pPr>
-            <w:r>
-              <w:rPr>
-                <w:rFonts w:ascii="Arial" w:hAnsi="Arial" w:cs="Arial"/>
-                <w:lang w:val="cs-CZ"/>
-              </w:rPr>
-              <w:t>Category 1</w:t>
+            <w:proofErr w:type="spellStart"/>
+            <w:r>
+              <w:rPr>
+                <w:rFonts w:ascii="Arial" w:hAnsi="Arial" w:cs="Arial"/>
+                <w:lang w:val="cs-CZ"/>
+              </w:rPr>
+              <w:t>Category</w:t>
+            </w:r>
+            <w:proofErr w:type="spellEnd"/>
+            <w:r>
+              <w:rPr>
+                <w:rFonts w:ascii="Arial" w:hAnsi="Arial" w:cs="Arial"/>
+                <w:lang w:val="cs-CZ"/>
+              </w:rPr>
+              <w:t xml:space="preserve"> 1</w:t>
             </w:r>
           </w:p>
         </w:tc>
@@ -3160,12 +3809,21 @@
                 <w:lang w:val="cs-CZ"/>
               </w:rPr>
             </w:pPr>
-            <w:r>
-              <w:rPr>
-                <w:rFonts w:ascii="Arial" w:hAnsi="Arial" w:cs="Arial"/>
-                <w:lang w:val="cs-CZ"/>
-              </w:rPr>
-              <w:t>Category 2</w:t>
+            <w:proofErr w:type="spellStart"/>
+            <w:r>
+              <w:rPr>
+                <w:rFonts w:ascii="Arial" w:hAnsi="Arial" w:cs="Arial"/>
+                <w:lang w:val="cs-CZ"/>
+              </w:rPr>
+              <w:t>Category</w:t>
+            </w:r>
+            <w:proofErr w:type="spellEnd"/>
+            <w:r>
+              <w:rPr>
+                <w:rFonts w:ascii="Arial" w:hAnsi="Arial" w:cs="Arial"/>
+                <w:lang w:val="cs-CZ"/>
+              </w:rPr>
+              <w:t xml:space="preserve"> 2</w:t>
             </w:r>
           </w:p>
         </w:tc>
@@ -3400,12 +4058,21 @@
                 <w:lang w:val="cs-CZ"/>
               </w:rPr>
             </w:pPr>
-            <w:r>
-              <w:rPr>
-                <w:rFonts w:ascii="Arial" w:hAnsi="Arial" w:cs="Arial"/>
-                <w:lang w:val="cs-CZ"/>
-              </w:rPr>
-              <w:t>Category 3</w:t>
+            <w:proofErr w:type="spellStart"/>
+            <w:r>
+              <w:rPr>
+                <w:rFonts w:ascii="Arial" w:hAnsi="Arial" w:cs="Arial"/>
+                <w:lang w:val="cs-CZ"/>
+              </w:rPr>
+              <w:t>Category</w:t>
+            </w:r>
+            <w:proofErr w:type="spellEnd"/>
+            <w:r>
+              <w:rPr>
+                <w:rFonts w:ascii="Arial" w:hAnsi="Arial" w:cs="Arial"/>
+                <w:lang w:val="cs-CZ"/>
+              </w:rPr>
+              <w:t xml:space="preserve"> 3</w:t>
             </w:r>
           </w:p>
         </w:tc>
@@ -3647,13 +4314,22 @@
                 <w:lang w:val="cs-CZ"/>
               </w:rPr>
             </w:pPr>
+            <w:proofErr w:type="spellStart"/>
             <w:r>
               <w:rPr>
                 <w:rFonts w:ascii="Arial" w:hAnsi="Arial" w:cs="Arial"/>
                 <w:lang w:val="cs-CZ"/>
               </w:rPr>
               <w:lastRenderedPageBreak/>
-              <w:t>Category 4</w:t>
+              <w:t>Category</w:t>
+            </w:r>
+            <w:proofErr w:type="spellEnd"/>
+            <w:r>
+              <w:rPr>
+                <w:rFonts w:ascii="Arial" w:hAnsi="Arial" w:cs="Arial"/>
+                <w:lang w:val="cs-CZ"/>
+              </w:rPr>
+              <w:t xml:space="preserve"> 4</w:t>
             </w:r>
           </w:p>
         </w:tc>
@@ -3904,12 +4580,21 @@
                 <w:lang w:val="cs-CZ"/>
               </w:rPr>
             </w:pPr>
-            <w:r>
-              <w:rPr>
-                <w:rFonts w:ascii="Arial" w:hAnsi="Arial" w:cs="Arial"/>
-                <w:lang w:val="cs-CZ"/>
-              </w:rPr>
-              <w:t>Category 5</w:t>
+            <w:proofErr w:type="spellStart"/>
+            <w:r>
+              <w:rPr>
+                <w:rFonts w:ascii="Arial" w:hAnsi="Arial" w:cs="Arial"/>
+                <w:lang w:val="cs-CZ"/>
+              </w:rPr>
+              <w:t>Category</w:t>
+            </w:r>
+            <w:proofErr w:type="spellEnd"/>
+            <w:r>
+              <w:rPr>
+                <w:rFonts w:ascii="Arial" w:hAnsi="Arial" w:cs="Arial"/>
+                <w:lang w:val="cs-CZ"/>
+              </w:rPr>
+              <w:t xml:space="preserve"> 5</w:t>
             </w:r>
           </w:p>
         </w:tc>
@@ -4154,12 +4839,21 @@
                 <w:lang w:val="cs-CZ"/>
               </w:rPr>
             </w:pPr>
-            <w:r>
-              <w:rPr>
-                <w:rFonts w:ascii="Arial" w:hAnsi="Arial" w:cs="Arial"/>
-                <w:lang w:val="cs-CZ"/>
-              </w:rPr>
-              <w:t>Category 5e</w:t>
+            <w:proofErr w:type="spellStart"/>
+            <w:r>
+              <w:rPr>
+                <w:rFonts w:ascii="Arial" w:hAnsi="Arial" w:cs="Arial"/>
+                <w:lang w:val="cs-CZ"/>
+              </w:rPr>
+              <w:t>Category</w:t>
+            </w:r>
+            <w:proofErr w:type="spellEnd"/>
+            <w:r>
+              <w:rPr>
+                <w:rFonts w:ascii="Arial" w:hAnsi="Arial" w:cs="Arial"/>
+                <w:lang w:val="cs-CZ"/>
+              </w:rPr>
+              <w:t xml:space="preserve"> 5e</w:t>
             </w:r>
           </w:p>
         </w:tc>
@@ -4194,8 +4888,17 @@
                 <w:rFonts w:ascii="Arial" w:hAnsi="Arial" w:cs="Arial"/>
                 <w:lang w:val="cs-CZ"/>
               </w:rPr>
-              <w:t>1 Gbps</w:t>
-            </w:r>
+              <w:t xml:space="preserve">1 </w:t>
+            </w:r>
+            <w:proofErr w:type="spellStart"/>
+            <w:r>
+              <w:rPr>
+                <w:rFonts w:ascii="Arial" w:hAnsi="Arial" w:cs="Arial"/>
+                <w:lang w:val="cs-CZ"/>
+              </w:rPr>
+              <w:t>Gbps</w:t>
+            </w:r>
+            <w:proofErr w:type="spellEnd"/>
           </w:p>
         </w:tc>
         <w:tc>
@@ -4397,6 +5100,7 @@
               </w:rPr>
               <w:t xml:space="preserve"> </w:t>
             </w:r>
+            <w:proofErr w:type="spellStart"/>
             <w:r>
               <w:rPr>
                 <w:rFonts w:ascii="Arial" w:hAnsi="Arial" w:cs="Arial"/>
@@ -4407,8 +5111,9 @@
                 <w:shd w:val="clear" w:color="auto" w:fill="FFFFFF"/>
                 <w:lang w:val="cs-CZ"/>
               </w:rPr>
-              <w:t xml:space="preserve">or </w:t>
-            </w:r>
+              <w:t>or</w:t>
+            </w:r>
+            <w:proofErr w:type="spellEnd"/>
             <w:r>
               <w:rPr>
                 <w:rFonts w:ascii="Arial" w:hAnsi="Arial" w:cs="Arial"/>
@@ -4419,7 +5124,7 @@
                 <w:shd w:val="clear" w:color="auto" w:fill="FFFFFF"/>
                 <w:lang w:val="cs-CZ"/>
               </w:rPr>
-              <w:t>F</w:t>
+              <w:t xml:space="preserve"> </w:t>
             </w:r>
             <w:r>
               <w:rPr>
@@ -4431,19 +5136,7 @@
                 <w:shd w:val="clear" w:color="auto" w:fill="FFFFFF"/>
                 <w:lang w:val="cs-CZ"/>
               </w:rPr>
-              <w:t>/</w:t>
-            </w:r>
-            <w:r>
-              <w:rPr>
-                <w:rFonts w:ascii="Arial" w:hAnsi="Arial" w:cs="Arial"/>
-                <w:color w:val="454B4F"/>
-                <w:spacing w:val="2"/>
-                <w:sz w:val="20"/>
-                <w:szCs w:val="20"/>
-                <w:shd w:val="clear" w:color="auto" w:fill="FFFFFF"/>
-                <w:lang w:val="cs-CZ"/>
-              </w:rPr>
-              <w:t>UTP</w:t>
+              <w:t>F/UTP</w:t>
             </w:r>
           </w:p>
         </w:tc>
@@ -4479,12 +5172,21 @@
                 <w:lang w:val="cs-CZ"/>
               </w:rPr>
             </w:pPr>
-            <w:r>
-              <w:rPr>
-                <w:rFonts w:ascii="Arial" w:hAnsi="Arial" w:cs="Arial"/>
-                <w:lang w:val="cs-CZ"/>
-              </w:rPr>
-              <w:t>Category 6</w:t>
+            <w:proofErr w:type="spellStart"/>
+            <w:r>
+              <w:rPr>
+                <w:rFonts w:ascii="Arial" w:hAnsi="Arial" w:cs="Arial"/>
+                <w:lang w:val="cs-CZ"/>
+              </w:rPr>
+              <w:t>Category</w:t>
+            </w:r>
+            <w:proofErr w:type="spellEnd"/>
+            <w:r>
+              <w:rPr>
+                <w:rFonts w:ascii="Arial" w:hAnsi="Arial" w:cs="Arial"/>
+                <w:lang w:val="cs-CZ"/>
+              </w:rPr>
+              <w:t xml:space="preserve"> 6</w:t>
             </w:r>
           </w:p>
         </w:tc>
@@ -4519,8 +5221,17 @@
                 <w:rFonts w:ascii="Arial" w:hAnsi="Arial" w:cs="Arial"/>
                 <w:lang w:val="cs-CZ"/>
               </w:rPr>
-              <w:t>1 Gbps</w:t>
-            </w:r>
+              <w:t xml:space="preserve">1 </w:t>
+            </w:r>
+            <w:proofErr w:type="spellStart"/>
+            <w:r>
+              <w:rPr>
+                <w:rFonts w:ascii="Arial" w:hAnsi="Arial" w:cs="Arial"/>
+                <w:lang w:val="cs-CZ"/>
+              </w:rPr>
+              <w:t>Gbps</w:t>
+            </w:r>
+            <w:proofErr w:type="spellEnd"/>
           </w:p>
         </w:tc>
         <w:tc>
@@ -4598,7 +5309,23 @@
                 <w:lang w:val="cs-CZ"/>
               </w:rPr>
               <w:br/>
-              <w:t>10Gb at 37 m (121 ft.)</w:t>
+              <w:t xml:space="preserve">10Gb </w:t>
+            </w:r>
+            <w:proofErr w:type="spellStart"/>
+            <w:r>
+              <w:rPr>
+                <w:rFonts w:ascii="Arial" w:hAnsi="Arial" w:cs="Arial"/>
+                <w:lang w:val="cs-CZ"/>
+              </w:rPr>
+              <w:t>at</w:t>
+            </w:r>
+            <w:proofErr w:type="spellEnd"/>
+            <w:r>
+              <w:rPr>
+                <w:rFonts w:ascii="Arial" w:hAnsi="Arial" w:cs="Arial"/>
+                <w:lang w:val="cs-CZ"/>
+              </w:rPr>
+              <w:t xml:space="preserve"> 37 m (121 ft.)</w:t>
             </w:r>
           </w:p>
         </w:tc>
@@ -4714,6 +5441,7 @@
               </w:rPr>
               <w:t>U/</w:t>
             </w:r>
+            <w:proofErr w:type="spellStart"/>
             <w:r>
               <w:rPr>
                 <w:rFonts w:ascii="Arial" w:hAnsi="Arial" w:cs="Arial"/>
@@ -4724,8 +5452,9 @@
                 <w:shd w:val="clear" w:color="auto" w:fill="FFFFFF"/>
                 <w:lang w:val="cs-CZ"/>
               </w:rPr>
-              <w:t xml:space="preserve">UTPor </w:t>
-            </w:r>
+              <w:t>UTPor</w:t>
+            </w:r>
+            <w:proofErr w:type="spellEnd"/>
             <w:r>
               <w:rPr>
                 <w:rFonts w:ascii="Arial" w:hAnsi="Arial" w:cs="Arial"/>
@@ -4736,19 +5465,7 @@
                 <w:shd w:val="clear" w:color="auto" w:fill="FFFFFF"/>
                 <w:lang w:val="cs-CZ"/>
               </w:rPr>
-              <w:t>F/</w:t>
-            </w:r>
-            <w:r>
-              <w:rPr>
-                <w:rFonts w:ascii="Arial" w:hAnsi="Arial" w:cs="Arial"/>
-                <w:color w:val="454B4F"/>
-                <w:spacing w:val="2"/>
-                <w:sz w:val="20"/>
-                <w:szCs w:val="20"/>
-                <w:shd w:val="clear" w:color="auto" w:fill="FFFFFF"/>
-                <w:lang w:val="cs-CZ"/>
-              </w:rPr>
-              <w:t>UTP</w:t>
+              <w:t xml:space="preserve"> F/UTP</w:t>
             </w:r>
           </w:p>
         </w:tc>
@@ -4784,12 +5501,21 @@
                 <w:lang w:val="cs-CZ"/>
               </w:rPr>
             </w:pPr>
-            <w:r>
-              <w:rPr>
-                <w:rFonts w:ascii="Arial" w:hAnsi="Arial" w:cs="Arial"/>
-                <w:lang w:val="cs-CZ"/>
-              </w:rPr>
-              <w:t>Category 6a</w:t>
+            <w:proofErr w:type="spellStart"/>
+            <w:r>
+              <w:rPr>
+                <w:rFonts w:ascii="Arial" w:hAnsi="Arial" w:cs="Arial"/>
+                <w:lang w:val="cs-CZ"/>
+              </w:rPr>
+              <w:t>Category</w:t>
+            </w:r>
+            <w:proofErr w:type="spellEnd"/>
+            <w:r>
+              <w:rPr>
+                <w:rFonts w:ascii="Arial" w:hAnsi="Arial" w:cs="Arial"/>
+                <w:lang w:val="cs-CZ"/>
+              </w:rPr>
+              <w:t xml:space="preserve"> 6a</w:t>
             </w:r>
           </w:p>
         </w:tc>
@@ -4824,8 +5550,17 @@
                 <w:rFonts w:ascii="Arial" w:hAnsi="Arial" w:cs="Arial"/>
                 <w:lang w:val="cs-CZ"/>
               </w:rPr>
-              <w:t>10 Gbps</w:t>
-            </w:r>
+              <w:t xml:space="preserve">10 </w:t>
+            </w:r>
+            <w:proofErr w:type="spellStart"/>
+            <w:r>
+              <w:rPr>
+                <w:rFonts w:ascii="Arial" w:hAnsi="Arial" w:cs="Arial"/>
+                <w:lang w:val="cs-CZ"/>
+              </w:rPr>
+              <w:t>Gbps</w:t>
+            </w:r>
+            <w:proofErr w:type="spellEnd"/>
           </w:p>
         </w:tc>
         <w:tc>
@@ -5035,31 +5770,7 @@
                 <w:shd w:val="clear" w:color="auto" w:fill="FFFFFF"/>
                 <w:lang w:val="cs-CZ"/>
               </w:rPr>
-              <w:t>U/</w:t>
-            </w:r>
-            <w:r>
-              <w:rPr>
-                <w:rFonts w:ascii="Arial" w:hAnsi="Arial" w:cs="Arial"/>
-                <w:color w:val="454B4F"/>
-                <w:spacing w:val="2"/>
-                <w:sz w:val="20"/>
-                <w:szCs w:val="20"/>
-                <w:shd w:val="clear" w:color="auto" w:fill="FFFFFF"/>
-                <w:lang w:val="cs-CZ"/>
-              </w:rPr>
-              <w:t>F</w:t>
-            </w:r>
-            <w:r>
-              <w:rPr>
-                <w:rFonts w:ascii="Arial" w:hAnsi="Arial" w:cs="Arial"/>
-                <w:color w:val="454B4F"/>
-                <w:spacing w:val="2"/>
-                <w:sz w:val="20"/>
-                <w:szCs w:val="20"/>
-                <w:shd w:val="clear" w:color="auto" w:fill="FFFFFF"/>
-                <w:lang w:val="cs-CZ"/>
-              </w:rPr>
-              <w:t xml:space="preserve">TP </w:t>
+              <w:t xml:space="preserve">U/FTP </w:t>
             </w:r>
           </w:p>
         </w:tc>
@@ -5095,12 +5806,21 @@
                 <w:lang w:val="cs-CZ"/>
               </w:rPr>
             </w:pPr>
-            <w:r>
-              <w:rPr>
-                <w:rFonts w:ascii="Arial" w:hAnsi="Arial" w:cs="Arial"/>
-                <w:lang w:val="cs-CZ"/>
-              </w:rPr>
-              <w:t>Category 7</w:t>
+            <w:proofErr w:type="spellStart"/>
+            <w:r>
+              <w:rPr>
+                <w:rFonts w:ascii="Arial" w:hAnsi="Arial" w:cs="Arial"/>
+                <w:lang w:val="cs-CZ"/>
+              </w:rPr>
+              <w:t>Category</w:t>
+            </w:r>
+            <w:proofErr w:type="spellEnd"/>
+            <w:r>
+              <w:rPr>
+                <w:rFonts w:ascii="Arial" w:hAnsi="Arial" w:cs="Arial"/>
+                <w:lang w:val="cs-CZ"/>
+              </w:rPr>
+              <w:t xml:space="preserve"> 7</w:t>
             </w:r>
           </w:p>
         </w:tc>
@@ -5135,8 +5855,17 @@
                 <w:rFonts w:ascii="Arial" w:hAnsi="Arial" w:cs="Arial"/>
                 <w:lang w:val="cs-CZ"/>
               </w:rPr>
-              <w:t>10 Gbps</w:t>
-            </w:r>
+              <w:t xml:space="preserve">10 </w:t>
+            </w:r>
+            <w:proofErr w:type="spellStart"/>
+            <w:r>
+              <w:rPr>
+                <w:rFonts w:ascii="Arial" w:hAnsi="Arial" w:cs="Arial"/>
+                <w:lang w:val="cs-CZ"/>
+              </w:rPr>
+              <w:t>Gbps</w:t>
+            </w:r>
+            <w:proofErr w:type="spellEnd"/>
           </w:p>
         </w:tc>
         <w:tc>
@@ -5316,31 +6045,7 @@
                 <w:shd w:val="clear" w:color="auto" w:fill="FFFFFF"/>
                 <w:lang w:val="cs-CZ"/>
               </w:rPr>
-              <w:t>S</w:t>
-            </w:r>
-            <w:r>
-              <w:rPr>
-                <w:rFonts w:ascii="Arial" w:hAnsi="Arial" w:cs="Arial"/>
-                <w:color w:val="454B4F"/>
-                <w:spacing w:val="2"/>
-                <w:sz w:val="20"/>
-                <w:szCs w:val="20"/>
-                <w:shd w:val="clear" w:color="auto" w:fill="FFFFFF"/>
-                <w:lang w:val="cs-CZ"/>
-              </w:rPr>
-              <w:t>/</w:t>
-            </w:r>
-            <w:r>
-              <w:rPr>
-                <w:rFonts w:ascii="Arial" w:hAnsi="Arial" w:cs="Arial"/>
-                <w:color w:val="454B4F"/>
-                <w:spacing w:val="2"/>
-                <w:sz w:val="20"/>
-                <w:szCs w:val="20"/>
-                <w:shd w:val="clear" w:color="auto" w:fill="FFFFFF"/>
-                <w:lang w:val="cs-CZ"/>
-              </w:rPr>
-              <w:t>FTP</w:t>
+              <w:t>S/FTP</w:t>
             </w:r>
           </w:p>
         </w:tc>
@@ -5376,12 +6081,21 @@
                 <w:lang w:val="cs-CZ"/>
               </w:rPr>
             </w:pPr>
-            <w:r>
-              <w:rPr>
-                <w:rFonts w:ascii="Arial" w:hAnsi="Arial" w:cs="Arial"/>
-                <w:lang w:val="cs-CZ"/>
-              </w:rPr>
-              <w:t>Category 7a</w:t>
+            <w:proofErr w:type="spellStart"/>
+            <w:r>
+              <w:rPr>
+                <w:rFonts w:ascii="Arial" w:hAnsi="Arial" w:cs="Arial"/>
+                <w:lang w:val="cs-CZ"/>
+              </w:rPr>
+              <w:t>Category</w:t>
+            </w:r>
+            <w:proofErr w:type="spellEnd"/>
+            <w:r>
+              <w:rPr>
+                <w:rFonts w:ascii="Arial" w:hAnsi="Arial" w:cs="Arial"/>
+                <w:lang w:val="cs-CZ"/>
+              </w:rPr>
+              <w:t xml:space="preserve"> 7a</w:t>
             </w:r>
           </w:p>
         </w:tc>
@@ -5416,8 +6130,17 @@
                 <w:rFonts w:ascii="Arial" w:hAnsi="Arial" w:cs="Arial"/>
                 <w:lang w:val="cs-CZ"/>
               </w:rPr>
-              <w:t>10 Gbps</w:t>
-            </w:r>
+              <w:t xml:space="preserve">10 </w:t>
+            </w:r>
+            <w:proofErr w:type="spellStart"/>
+            <w:r>
+              <w:rPr>
+                <w:rFonts w:ascii="Arial" w:hAnsi="Arial" w:cs="Arial"/>
+                <w:lang w:val="cs-CZ"/>
+              </w:rPr>
+              <w:t>Gbps</w:t>
+            </w:r>
+            <w:proofErr w:type="spellEnd"/>
           </w:p>
         </w:tc>
         <w:tc>
@@ -5495,7 +6218,23 @@
                 <w:lang w:val="cs-CZ"/>
               </w:rPr>
               <w:br/>
-              <w:t>40Gb at 50 m (164 ft.)</w:t>
+              <w:t xml:space="preserve">40Gb </w:t>
+            </w:r>
+            <w:proofErr w:type="spellStart"/>
+            <w:r>
+              <w:rPr>
+                <w:rFonts w:ascii="Arial" w:hAnsi="Arial" w:cs="Arial"/>
+                <w:lang w:val="cs-CZ"/>
+              </w:rPr>
+              <w:t>at</w:t>
+            </w:r>
+            <w:proofErr w:type="spellEnd"/>
+            <w:r>
+              <w:rPr>
+                <w:rFonts w:ascii="Arial" w:hAnsi="Arial" w:cs="Arial"/>
+                <w:lang w:val="cs-CZ"/>
+              </w:rPr>
+              <w:t xml:space="preserve"> 50 m (164 ft.)</w:t>
             </w:r>
           </w:p>
         </w:tc>
@@ -5642,12 +6381,21 @@
                 <w:lang w:val="cs-CZ"/>
               </w:rPr>
             </w:pPr>
-            <w:r>
-              <w:rPr>
-                <w:rFonts w:ascii="Arial" w:hAnsi="Arial" w:cs="Arial"/>
-                <w:lang w:val="cs-CZ"/>
-              </w:rPr>
-              <w:t>Category 8</w:t>
+            <w:proofErr w:type="spellStart"/>
+            <w:r>
+              <w:rPr>
+                <w:rFonts w:ascii="Arial" w:hAnsi="Arial" w:cs="Arial"/>
+                <w:lang w:val="cs-CZ"/>
+              </w:rPr>
+              <w:t>Category</w:t>
+            </w:r>
+            <w:proofErr w:type="spellEnd"/>
+            <w:r>
+              <w:rPr>
+                <w:rFonts w:ascii="Arial" w:hAnsi="Arial" w:cs="Arial"/>
+                <w:lang w:val="cs-CZ"/>
+              </w:rPr>
+              <w:t xml:space="preserve"> 8</w:t>
             </w:r>
           </w:p>
         </w:tc>
@@ -5683,7 +6431,23 @@
                 <w:rFonts w:ascii="Arial" w:hAnsi="Arial" w:cs="Arial"/>
                 <w:lang w:val="cs-CZ"/>
               </w:rPr>
-              <w:t>25 Gbps (Cat8.1)</w:t>
+              <w:t xml:space="preserve">25 </w:t>
+            </w:r>
+            <w:proofErr w:type="spellStart"/>
+            <w:r>
+              <w:rPr>
+                <w:rFonts w:ascii="Arial" w:hAnsi="Arial" w:cs="Arial"/>
+                <w:lang w:val="cs-CZ"/>
+              </w:rPr>
+              <w:t>Gbps</w:t>
+            </w:r>
+            <w:proofErr w:type="spellEnd"/>
+            <w:r>
+              <w:rPr>
+                <w:rFonts w:ascii="Arial" w:hAnsi="Arial" w:cs="Arial"/>
+                <w:lang w:val="cs-CZ"/>
+              </w:rPr>
+              <w:t xml:space="preserve"> (Cat8.1)</w:t>
             </w:r>
             <w:r>
               <w:rPr>
@@ -5691,7 +6455,23 @@
                 <w:lang w:val="cs-CZ"/>
               </w:rPr>
               <w:br/>
-              <w:t>40 Gbps (Cat8.2)</w:t>
+              <w:t xml:space="preserve">40 </w:t>
+            </w:r>
+            <w:proofErr w:type="spellStart"/>
+            <w:r>
+              <w:rPr>
+                <w:rFonts w:ascii="Arial" w:hAnsi="Arial" w:cs="Arial"/>
+                <w:lang w:val="cs-CZ"/>
+              </w:rPr>
+              <w:t>Gbps</w:t>
+            </w:r>
+            <w:proofErr w:type="spellEnd"/>
+            <w:r>
+              <w:rPr>
+                <w:rFonts w:ascii="Arial" w:hAnsi="Arial" w:cs="Arial"/>
+                <w:lang w:val="cs-CZ"/>
+              </w:rPr>
+              <w:t xml:space="preserve"> (Cat8.2)</w:t>
             </w:r>
           </w:p>
         </w:tc>
@@ -5953,7 +6733,7 @@
     </w:p>
     <w:p>
       <w:pPr>
-        <w:pStyle w:val="caption"/>
+        <w:pStyle w:val="Titulek1"/>
         <w:shd w:val="clear" w:color="auto" w:fill="FFFFFF"/>
         <w:spacing w:before="0" w:beforeAutospacing="0" w:after="270" w:afterAutospacing="0"/>
         <w:rPr>
@@ -5967,6 +6747,7 @@
           <w:lang w:val="cs-CZ"/>
         </w:rPr>
       </w:pPr>
+      <w:proofErr w:type="spellStart"/>
       <w:r>
         <w:rPr>
           <w:rStyle w:val="Siln"/>
@@ -5979,7 +6760,52 @@
           <w:szCs w:val="21"/>
           <w:lang w:val="cs-CZ"/>
         </w:rPr>
-        <w:t>Unshielded Twisted Pair (UTP)</w:t>
+        <w:t>Unshielded</w:t>
+      </w:r>
+      <w:proofErr w:type="spellEnd"/>
+      <w:r>
+        <w:rPr>
+          <w:rStyle w:val="Siln"/>
+          <w:rFonts w:ascii="Arial" w:hAnsi="Arial" w:cs="Arial"/>
+          <w:i/>
+          <w:iCs/>
+          <w:color w:val="454B4F"/>
+          <w:spacing w:val="2"/>
+          <w:sz w:val="21"/>
+          <w:szCs w:val="21"/>
+          <w:lang w:val="cs-CZ"/>
+        </w:rPr>
+        <w:t xml:space="preserve"> </w:t>
+      </w:r>
+      <w:proofErr w:type="spellStart"/>
+      <w:r>
+        <w:rPr>
+          <w:rStyle w:val="Siln"/>
+          <w:rFonts w:ascii="Arial" w:hAnsi="Arial" w:cs="Arial"/>
+          <w:i/>
+          <w:iCs/>
+          <w:color w:val="454B4F"/>
+          <w:spacing w:val="2"/>
+          <w:sz w:val="21"/>
+          <w:szCs w:val="21"/>
+          <w:lang w:val="cs-CZ"/>
+        </w:rPr>
+        <w:t>Twisted</w:t>
+      </w:r>
+      <w:proofErr w:type="spellEnd"/>
+      <w:r>
+        <w:rPr>
+          <w:rStyle w:val="Siln"/>
+          <w:rFonts w:ascii="Arial" w:hAnsi="Arial" w:cs="Arial"/>
+          <w:i/>
+          <w:iCs/>
+          <w:color w:val="454B4F"/>
+          <w:spacing w:val="2"/>
+          <w:sz w:val="21"/>
+          <w:szCs w:val="21"/>
+          <w:lang w:val="cs-CZ"/>
+        </w:rPr>
+        <w:t xml:space="preserve"> Pair (UTP)</w:t>
       </w:r>
     </w:p>
     <w:p>
@@ -6056,7 +6882,7 @@
     </w:p>
     <w:p>
       <w:pPr>
-        <w:pStyle w:val="caption"/>
+        <w:pStyle w:val="Titulek1"/>
         <w:shd w:val="clear" w:color="auto" w:fill="FFFFFF"/>
         <w:spacing w:before="0" w:beforeAutospacing="0" w:after="270" w:afterAutospacing="0"/>
         <w:rPr>
@@ -6070,6 +6896,7 @@
           <w:lang w:val="cs-CZ"/>
         </w:rPr>
       </w:pPr>
+      <w:proofErr w:type="spellStart"/>
       <w:r>
         <w:rPr>
           <w:rStyle w:val="Siln"/>
@@ -6082,7 +6909,52 @@
           <w:szCs w:val="21"/>
           <w:lang w:val="cs-CZ"/>
         </w:rPr>
-        <w:t>Shielded Twisted Pair (STP)</w:t>
+        <w:t>Shielded</w:t>
+      </w:r>
+      <w:proofErr w:type="spellEnd"/>
+      <w:r>
+        <w:rPr>
+          <w:rStyle w:val="Siln"/>
+          <w:rFonts w:ascii="Arial" w:hAnsi="Arial" w:cs="Arial"/>
+          <w:i/>
+          <w:iCs/>
+          <w:color w:val="454B4F"/>
+          <w:spacing w:val="2"/>
+          <w:sz w:val="21"/>
+          <w:szCs w:val="21"/>
+          <w:lang w:val="cs-CZ"/>
+        </w:rPr>
+        <w:t xml:space="preserve"> </w:t>
+      </w:r>
+      <w:proofErr w:type="spellStart"/>
+      <w:r>
+        <w:rPr>
+          <w:rStyle w:val="Siln"/>
+          <w:rFonts w:ascii="Arial" w:hAnsi="Arial" w:cs="Arial"/>
+          <w:i/>
+          <w:iCs/>
+          <w:color w:val="454B4F"/>
+          <w:spacing w:val="2"/>
+          <w:sz w:val="21"/>
+          <w:szCs w:val="21"/>
+          <w:lang w:val="cs-CZ"/>
+        </w:rPr>
+        <w:t>Twisted</w:t>
+      </w:r>
+      <w:proofErr w:type="spellEnd"/>
+      <w:r>
+        <w:rPr>
+          <w:rStyle w:val="Siln"/>
+          <w:rFonts w:ascii="Arial" w:hAnsi="Arial" w:cs="Arial"/>
+          <w:i/>
+          <w:iCs/>
+          <w:color w:val="454B4F"/>
+          <w:spacing w:val="2"/>
+          <w:sz w:val="21"/>
+          <w:szCs w:val="21"/>
+          <w:lang w:val="cs-CZ"/>
+        </w:rPr>
+        <w:t xml:space="preserve"> Pair (STP)</w:t>
       </w:r>
     </w:p>
     <w:p>
@@ -6159,7 +7031,7 @@
     </w:p>
     <w:p>
       <w:pPr>
-        <w:pStyle w:val="caption"/>
+        <w:pStyle w:val="Titulek1"/>
         <w:shd w:val="clear" w:color="auto" w:fill="FFFFFF"/>
         <w:spacing w:before="0" w:beforeAutospacing="0" w:after="270" w:afterAutospacing="0"/>
         <w:rPr>
@@ -6173,6 +7045,7 @@
           <w:lang w:val="cs-CZ"/>
         </w:rPr>
       </w:pPr>
+      <w:proofErr w:type="spellStart"/>
       <w:r>
         <w:rPr>
           <w:rStyle w:val="Siln"/>
@@ -6185,7 +7058,52 @@
           <w:szCs w:val="21"/>
           <w:lang w:val="cs-CZ"/>
         </w:rPr>
-        <w:t>Foiled Twisted Pair (FTP)</w:t>
+        <w:t>Foiled</w:t>
+      </w:r>
+      <w:proofErr w:type="spellEnd"/>
+      <w:r>
+        <w:rPr>
+          <w:rStyle w:val="Siln"/>
+          <w:rFonts w:ascii="Arial" w:hAnsi="Arial" w:cs="Arial"/>
+          <w:i/>
+          <w:iCs/>
+          <w:color w:val="454B4F"/>
+          <w:spacing w:val="2"/>
+          <w:sz w:val="21"/>
+          <w:szCs w:val="21"/>
+          <w:lang w:val="cs-CZ"/>
+        </w:rPr>
+        <w:t xml:space="preserve"> </w:t>
+      </w:r>
+      <w:proofErr w:type="spellStart"/>
+      <w:r>
+        <w:rPr>
+          <w:rStyle w:val="Siln"/>
+          <w:rFonts w:ascii="Arial" w:hAnsi="Arial" w:cs="Arial"/>
+          <w:i/>
+          <w:iCs/>
+          <w:color w:val="454B4F"/>
+          <w:spacing w:val="2"/>
+          <w:sz w:val="21"/>
+          <w:szCs w:val="21"/>
+          <w:lang w:val="cs-CZ"/>
+        </w:rPr>
+        <w:t>Twisted</w:t>
+      </w:r>
+      <w:proofErr w:type="spellEnd"/>
+      <w:r>
+        <w:rPr>
+          <w:rStyle w:val="Siln"/>
+          <w:rFonts w:ascii="Arial" w:hAnsi="Arial" w:cs="Arial"/>
+          <w:i/>
+          <w:iCs/>
+          <w:color w:val="454B4F"/>
+          <w:spacing w:val="2"/>
+          <w:sz w:val="21"/>
+          <w:szCs w:val="21"/>
+          <w:lang w:val="cs-CZ"/>
+        </w:rPr>
+        <w:t xml:space="preserve"> Pair (FTP)</w:t>
       </w:r>
     </w:p>
     <w:p>
@@ -6263,7 +7181,7 @@
     </w:p>
     <w:p>
       <w:pPr>
-        <w:pStyle w:val="caption"/>
+        <w:pStyle w:val="Titulek1"/>
         <w:shd w:val="clear" w:color="auto" w:fill="FFFFFF"/>
         <w:spacing w:before="0" w:beforeAutospacing="0" w:after="270" w:afterAutospacing="0"/>
         <w:rPr>
@@ -6277,6 +7195,7 @@
           <w:lang w:val="cs-CZ"/>
         </w:rPr>
       </w:pPr>
+      <w:proofErr w:type="spellStart"/>
       <w:r>
         <w:rPr>
           <w:rStyle w:val="Siln"/>
@@ -6289,7 +7208,142 @@
           <w:szCs w:val="21"/>
           <w:lang w:val="cs-CZ"/>
         </w:rPr>
-        <w:t>Outer Foil Shield/Unshielded Twisted Pair (F/UTP)</w:t>
+        <w:t>Outer</w:t>
+      </w:r>
+      <w:proofErr w:type="spellEnd"/>
+      <w:r>
+        <w:rPr>
+          <w:rStyle w:val="Siln"/>
+          <w:rFonts w:ascii="Arial" w:hAnsi="Arial" w:cs="Arial"/>
+          <w:i/>
+          <w:iCs/>
+          <w:color w:val="454B4F"/>
+          <w:spacing w:val="2"/>
+          <w:sz w:val="21"/>
+          <w:szCs w:val="21"/>
+          <w:lang w:val="cs-CZ"/>
+        </w:rPr>
+        <w:t xml:space="preserve"> </w:t>
+      </w:r>
+      <w:proofErr w:type="spellStart"/>
+      <w:r>
+        <w:rPr>
+          <w:rStyle w:val="Siln"/>
+          <w:rFonts w:ascii="Arial" w:hAnsi="Arial" w:cs="Arial"/>
+          <w:i/>
+          <w:iCs/>
+          <w:color w:val="454B4F"/>
+          <w:spacing w:val="2"/>
+          <w:sz w:val="21"/>
+          <w:szCs w:val="21"/>
+          <w:lang w:val="cs-CZ"/>
+        </w:rPr>
+        <w:t>Foil</w:t>
+      </w:r>
+      <w:proofErr w:type="spellEnd"/>
+      <w:r>
+        <w:rPr>
+          <w:rStyle w:val="Siln"/>
+          <w:rFonts w:ascii="Arial" w:hAnsi="Arial" w:cs="Arial"/>
+          <w:i/>
+          <w:iCs/>
+          <w:color w:val="454B4F"/>
+          <w:spacing w:val="2"/>
+          <w:sz w:val="21"/>
+          <w:szCs w:val="21"/>
+          <w:lang w:val="cs-CZ"/>
+        </w:rPr>
+        <w:t xml:space="preserve"> </w:t>
+      </w:r>
+      <w:proofErr w:type="spellStart"/>
+      <w:r>
+        <w:rPr>
+          <w:rStyle w:val="Siln"/>
+          <w:rFonts w:ascii="Arial" w:hAnsi="Arial" w:cs="Arial"/>
+          <w:i/>
+          <w:iCs/>
+          <w:color w:val="454B4F"/>
+          <w:spacing w:val="2"/>
+          <w:sz w:val="21"/>
+          <w:szCs w:val="21"/>
+          <w:lang w:val="cs-CZ"/>
+        </w:rPr>
+        <w:t>Shield</w:t>
+      </w:r>
+      <w:proofErr w:type="spellEnd"/>
+      <w:r>
+        <w:rPr>
+          <w:rStyle w:val="Siln"/>
+          <w:rFonts w:ascii="Arial" w:hAnsi="Arial" w:cs="Arial"/>
+          <w:i/>
+          <w:iCs/>
+          <w:color w:val="454B4F"/>
+          <w:spacing w:val="2"/>
+          <w:sz w:val="21"/>
+          <w:szCs w:val="21"/>
+          <w:lang w:val="cs-CZ"/>
+        </w:rPr>
+        <w:t>/</w:t>
+      </w:r>
+      <w:proofErr w:type="spellStart"/>
+      <w:r>
+        <w:rPr>
+          <w:rStyle w:val="Siln"/>
+          <w:rFonts w:ascii="Arial" w:hAnsi="Arial" w:cs="Arial"/>
+          <w:i/>
+          <w:iCs/>
+          <w:color w:val="454B4F"/>
+          <w:spacing w:val="2"/>
+          <w:sz w:val="21"/>
+          <w:szCs w:val="21"/>
+          <w:lang w:val="cs-CZ"/>
+        </w:rPr>
+        <w:t>Unshielded</w:t>
+      </w:r>
+      <w:proofErr w:type="spellEnd"/>
+      <w:r>
+        <w:rPr>
+          <w:rStyle w:val="Siln"/>
+          <w:rFonts w:ascii="Arial" w:hAnsi="Arial" w:cs="Arial"/>
+          <w:i/>
+          <w:iCs/>
+          <w:color w:val="454B4F"/>
+          <w:spacing w:val="2"/>
+          <w:sz w:val="21"/>
+          <w:szCs w:val="21"/>
+          <w:lang w:val="cs-CZ"/>
+        </w:rPr>
+        <w:t xml:space="preserve"> </w:t>
+      </w:r>
+      <w:proofErr w:type="spellStart"/>
+      <w:r>
+        <w:rPr>
+          <w:rStyle w:val="Siln"/>
+          <w:rFonts w:ascii="Arial" w:hAnsi="Arial" w:cs="Arial"/>
+          <w:i/>
+          <w:iCs/>
+          <w:color w:val="454B4F"/>
+          <w:spacing w:val="2"/>
+          <w:sz w:val="21"/>
+          <w:szCs w:val="21"/>
+          <w:lang w:val="cs-CZ"/>
+        </w:rPr>
+        <w:t>Twisted</w:t>
+      </w:r>
+      <w:proofErr w:type="spellEnd"/>
+      <w:r>
+        <w:rPr>
+          <w:rStyle w:val="Siln"/>
+          <w:rFonts w:ascii="Arial" w:hAnsi="Arial" w:cs="Arial"/>
+          <w:i/>
+          <w:iCs/>
+          <w:color w:val="454B4F"/>
+          <w:spacing w:val="2"/>
+          <w:sz w:val="21"/>
+          <w:szCs w:val="21"/>
+          <w:lang w:val="cs-CZ"/>
+        </w:rPr>
+        <w:t xml:space="preserve"> Pair (F/UTP)</w:t>
       </w:r>
     </w:p>
     <w:p>
@@ -6366,7 +7420,7 @@
     </w:p>
     <w:p>
       <w:pPr>
-        <w:pStyle w:val="caption"/>
+        <w:pStyle w:val="Titulek1"/>
         <w:shd w:val="clear" w:color="auto" w:fill="FFFFFF"/>
         <w:spacing w:before="0" w:beforeAutospacing="0" w:after="270" w:afterAutospacing="0"/>
         <w:rPr>
@@ -6380,6 +7434,7 @@
           <w:lang w:val="cs-CZ"/>
         </w:rPr>
       </w:pPr>
+      <w:proofErr w:type="spellStart"/>
       <w:r>
         <w:rPr>
           <w:rStyle w:val="Siln"/>
@@ -6392,7 +7447,142 @@
           <w:szCs w:val="21"/>
           <w:lang w:val="cs-CZ"/>
         </w:rPr>
-        <w:t>Outer Braided Shield/Unshielded Twisted Pair (S/UTP)</w:t>
+        <w:t>Outer</w:t>
+      </w:r>
+      <w:proofErr w:type="spellEnd"/>
+      <w:r>
+        <w:rPr>
+          <w:rStyle w:val="Siln"/>
+          <w:rFonts w:ascii="Arial" w:hAnsi="Arial" w:cs="Arial"/>
+          <w:i/>
+          <w:iCs/>
+          <w:color w:val="454B4F"/>
+          <w:spacing w:val="2"/>
+          <w:sz w:val="21"/>
+          <w:szCs w:val="21"/>
+          <w:lang w:val="cs-CZ"/>
+        </w:rPr>
+        <w:t xml:space="preserve"> </w:t>
+      </w:r>
+      <w:proofErr w:type="spellStart"/>
+      <w:r>
+        <w:rPr>
+          <w:rStyle w:val="Siln"/>
+          <w:rFonts w:ascii="Arial" w:hAnsi="Arial" w:cs="Arial"/>
+          <w:i/>
+          <w:iCs/>
+          <w:color w:val="454B4F"/>
+          <w:spacing w:val="2"/>
+          <w:sz w:val="21"/>
+          <w:szCs w:val="21"/>
+          <w:lang w:val="cs-CZ"/>
+        </w:rPr>
+        <w:t>Braided</w:t>
+      </w:r>
+      <w:proofErr w:type="spellEnd"/>
+      <w:r>
+        <w:rPr>
+          <w:rStyle w:val="Siln"/>
+          <w:rFonts w:ascii="Arial" w:hAnsi="Arial" w:cs="Arial"/>
+          <w:i/>
+          <w:iCs/>
+          <w:color w:val="454B4F"/>
+          <w:spacing w:val="2"/>
+          <w:sz w:val="21"/>
+          <w:szCs w:val="21"/>
+          <w:lang w:val="cs-CZ"/>
+        </w:rPr>
+        <w:t xml:space="preserve"> </w:t>
+      </w:r>
+      <w:proofErr w:type="spellStart"/>
+      <w:r>
+        <w:rPr>
+          <w:rStyle w:val="Siln"/>
+          <w:rFonts w:ascii="Arial" w:hAnsi="Arial" w:cs="Arial"/>
+          <w:i/>
+          <w:iCs/>
+          <w:color w:val="454B4F"/>
+          <w:spacing w:val="2"/>
+          <w:sz w:val="21"/>
+          <w:szCs w:val="21"/>
+          <w:lang w:val="cs-CZ"/>
+        </w:rPr>
+        <w:t>Shield</w:t>
+      </w:r>
+      <w:proofErr w:type="spellEnd"/>
+      <w:r>
+        <w:rPr>
+          <w:rStyle w:val="Siln"/>
+          <w:rFonts w:ascii="Arial" w:hAnsi="Arial" w:cs="Arial"/>
+          <w:i/>
+          <w:iCs/>
+          <w:color w:val="454B4F"/>
+          <w:spacing w:val="2"/>
+          <w:sz w:val="21"/>
+          <w:szCs w:val="21"/>
+          <w:lang w:val="cs-CZ"/>
+        </w:rPr>
+        <w:t>/</w:t>
+      </w:r>
+      <w:proofErr w:type="spellStart"/>
+      <w:r>
+        <w:rPr>
+          <w:rStyle w:val="Siln"/>
+          <w:rFonts w:ascii="Arial" w:hAnsi="Arial" w:cs="Arial"/>
+          <w:i/>
+          <w:iCs/>
+          <w:color w:val="454B4F"/>
+          <w:spacing w:val="2"/>
+          <w:sz w:val="21"/>
+          <w:szCs w:val="21"/>
+          <w:lang w:val="cs-CZ"/>
+        </w:rPr>
+        <w:t>Unshielded</w:t>
+      </w:r>
+      <w:proofErr w:type="spellEnd"/>
+      <w:r>
+        <w:rPr>
+          <w:rStyle w:val="Siln"/>
+          <w:rFonts w:ascii="Arial" w:hAnsi="Arial" w:cs="Arial"/>
+          <w:i/>
+          <w:iCs/>
+          <w:color w:val="454B4F"/>
+          <w:spacing w:val="2"/>
+          <w:sz w:val="21"/>
+          <w:szCs w:val="21"/>
+          <w:lang w:val="cs-CZ"/>
+        </w:rPr>
+        <w:t xml:space="preserve"> </w:t>
+      </w:r>
+      <w:proofErr w:type="spellStart"/>
+      <w:r>
+        <w:rPr>
+          <w:rStyle w:val="Siln"/>
+          <w:rFonts w:ascii="Arial" w:hAnsi="Arial" w:cs="Arial"/>
+          <w:i/>
+          <w:iCs/>
+          <w:color w:val="454B4F"/>
+          <w:spacing w:val="2"/>
+          <w:sz w:val="21"/>
+          <w:szCs w:val="21"/>
+          <w:lang w:val="cs-CZ"/>
+        </w:rPr>
+        <w:t>Twisted</w:t>
+      </w:r>
+      <w:proofErr w:type="spellEnd"/>
+      <w:r>
+        <w:rPr>
+          <w:rStyle w:val="Siln"/>
+          <w:rFonts w:ascii="Arial" w:hAnsi="Arial" w:cs="Arial"/>
+          <w:i/>
+          <w:iCs/>
+          <w:color w:val="454B4F"/>
+          <w:spacing w:val="2"/>
+          <w:sz w:val="21"/>
+          <w:szCs w:val="21"/>
+          <w:lang w:val="cs-CZ"/>
+        </w:rPr>
+        <w:t xml:space="preserve"> Pair (S/UTP)</w:t>
       </w:r>
     </w:p>
     <w:p>
@@ -6469,7 +7659,7 @@
     </w:p>
     <w:p>
       <w:pPr>
-        <w:pStyle w:val="caption"/>
+        <w:pStyle w:val="Titulek1"/>
         <w:shd w:val="clear" w:color="auto" w:fill="FFFFFF"/>
         <w:spacing w:before="0" w:beforeAutospacing="0" w:after="270" w:afterAutospacing="0"/>
         <w:rPr>
@@ -6483,6 +7673,7 @@
           <w:lang w:val="cs-CZ"/>
         </w:rPr>
       </w:pPr>
+      <w:proofErr w:type="spellStart"/>
       <w:r>
         <w:rPr>
           <w:rStyle w:val="Siln"/>
@@ -6495,7 +7686,142 @@
           <w:szCs w:val="21"/>
           <w:lang w:val="cs-CZ"/>
         </w:rPr>
-        <w:t>Outer Braided Shield/Foiled Twisted Pair (S/FTP)</w:t>
+        <w:t>Outer</w:t>
+      </w:r>
+      <w:proofErr w:type="spellEnd"/>
+      <w:r>
+        <w:rPr>
+          <w:rStyle w:val="Siln"/>
+          <w:rFonts w:ascii="Arial" w:hAnsi="Arial" w:cs="Arial"/>
+          <w:i/>
+          <w:iCs/>
+          <w:color w:val="454B4F"/>
+          <w:spacing w:val="2"/>
+          <w:sz w:val="21"/>
+          <w:szCs w:val="21"/>
+          <w:lang w:val="cs-CZ"/>
+        </w:rPr>
+        <w:t xml:space="preserve"> </w:t>
+      </w:r>
+      <w:proofErr w:type="spellStart"/>
+      <w:r>
+        <w:rPr>
+          <w:rStyle w:val="Siln"/>
+          <w:rFonts w:ascii="Arial" w:hAnsi="Arial" w:cs="Arial"/>
+          <w:i/>
+          <w:iCs/>
+          <w:color w:val="454B4F"/>
+          <w:spacing w:val="2"/>
+          <w:sz w:val="21"/>
+          <w:szCs w:val="21"/>
+          <w:lang w:val="cs-CZ"/>
+        </w:rPr>
+        <w:t>Braided</w:t>
+      </w:r>
+      <w:proofErr w:type="spellEnd"/>
+      <w:r>
+        <w:rPr>
+          <w:rStyle w:val="Siln"/>
+          <w:rFonts w:ascii="Arial" w:hAnsi="Arial" w:cs="Arial"/>
+          <w:i/>
+          <w:iCs/>
+          <w:color w:val="454B4F"/>
+          <w:spacing w:val="2"/>
+          <w:sz w:val="21"/>
+          <w:szCs w:val="21"/>
+          <w:lang w:val="cs-CZ"/>
+        </w:rPr>
+        <w:t xml:space="preserve"> </w:t>
+      </w:r>
+      <w:proofErr w:type="spellStart"/>
+      <w:r>
+        <w:rPr>
+          <w:rStyle w:val="Siln"/>
+          <w:rFonts w:ascii="Arial" w:hAnsi="Arial" w:cs="Arial"/>
+          <w:i/>
+          <w:iCs/>
+          <w:color w:val="454B4F"/>
+          <w:spacing w:val="2"/>
+          <w:sz w:val="21"/>
+          <w:szCs w:val="21"/>
+          <w:lang w:val="cs-CZ"/>
+        </w:rPr>
+        <w:t>Shield</w:t>
+      </w:r>
+      <w:proofErr w:type="spellEnd"/>
+      <w:r>
+        <w:rPr>
+          <w:rStyle w:val="Siln"/>
+          <w:rFonts w:ascii="Arial" w:hAnsi="Arial" w:cs="Arial"/>
+          <w:i/>
+          <w:iCs/>
+          <w:color w:val="454B4F"/>
+          <w:spacing w:val="2"/>
+          <w:sz w:val="21"/>
+          <w:szCs w:val="21"/>
+          <w:lang w:val="cs-CZ"/>
+        </w:rPr>
+        <w:t>/</w:t>
+      </w:r>
+      <w:proofErr w:type="spellStart"/>
+      <w:r>
+        <w:rPr>
+          <w:rStyle w:val="Siln"/>
+          <w:rFonts w:ascii="Arial" w:hAnsi="Arial" w:cs="Arial"/>
+          <w:i/>
+          <w:iCs/>
+          <w:color w:val="454B4F"/>
+          <w:spacing w:val="2"/>
+          <w:sz w:val="21"/>
+          <w:szCs w:val="21"/>
+          <w:lang w:val="cs-CZ"/>
+        </w:rPr>
+        <w:t>Foiled</w:t>
+      </w:r>
+      <w:proofErr w:type="spellEnd"/>
+      <w:r>
+        <w:rPr>
+          <w:rStyle w:val="Siln"/>
+          <w:rFonts w:ascii="Arial" w:hAnsi="Arial" w:cs="Arial"/>
+          <w:i/>
+          <w:iCs/>
+          <w:color w:val="454B4F"/>
+          <w:spacing w:val="2"/>
+          <w:sz w:val="21"/>
+          <w:szCs w:val="21"/>
+          <w:lang w:val="cs-CZ"/>
+        </w:rPr>
+        <w:t xml:space="preserve"> </w:t>
+      </w:r>
+      <w:proofErr w:type="spellStart"/>
+      <w:r>
+        <w:rPr>
+          <w:rStyle w:val="Siln"/>
+          <w:rFonts w:ascii="Arial" w:hAnsi="Arial" w:cs="Arial"/>
+          <w:i/>
+          <w:iCs/>
+          <w:color w:val="454B4F"/>
+          <w:spacing w:val="2"/>
+          <w:sz w:val="21"/>
+          <w:szCs w:val="21"/>
+          <w:lang w:val="cs-CZ"/>
+        </w:rPr>
+        <w:t>Twisted</w:t>
+      </w:r>
+      <w:proofErr w:type="spellEnd"/>
+      <w:r>
+        <w:rPr>
+          <w:rStyle w:val="Siln"/>
+          <w:rFonts w:ascii="Arial" w:hAnsi="Arial" w:cs="Arial"/>
+          <w:i/>
+          <w:iCs/>
+          <w:color w:val="454B4F"/>
+          <w:spacing w:val="2"/>
+          <w:sz w:val="21"/>
+          <w:szCs w:val="21"/>
+          <w:lang w:val="cs-CZ"/>
+        </w:rPr>
+        <w:t xml:space="preserve"> Pair (S/FTP)</w:t>
       </w:r>
     </w:p>
     <w:p>
@@ -6573,7 +7899,7 @@
     </w:p>
     <w:p>
       <w:pPr>
-        <w:pStyle w:val="caption"/>
+        <w:pStyle w:val="Titulek1"/>
         <w:shd w:val="clear" w:color="auto" w:fill="FFFFFF"/>
         <w:spacing w:before="0" w:beforeAutospacing="0" w:after="270" w:afterAutospacing="0"/>
         <w:rPr>
@@ -6587,6 +7913,7 @@
           <w:lang w:val="cs-CZ"/>
         </w:rPr>
       </w:pPr>
+      <w:proofErr w:type="spellStart"/>
       <w:r>
         <w:rPr>
           <w:rStyle w:val="Siln"/>
@@ -6599,7 +7926,172 @@
           <w:szCs w:val="21"/>
           <w:lang w:val="cs-CZ"/>
         </w:rPr>
-        <w:t>Outer Braided Shield/Braided Shield Twisted Pair (S/STP)</w:t>
+        <w:t>Outer</w:t>
+      </w:r>
+      <w:proofErr w:type="spellEnd"/>
+      <w:r>
+        <w:rPr>
+          <w:rStyle w:val="Siln"/>
+          <w:rFonts w:ascii="Arial" w:hAnsi="Arial" w:cs="Arial"/>
+          <w:i/>
+          <w:iCs/>
+          <w:color w:val="454B4F"/>
+          <w:spacing w:val="2"/>
+          <w:sz w:val="21"/>
+          <w:szCs w:val="21"/>
+          <w:lang w:val="cs-CZ"/>
+        </w:rPr>
+        <w:t xml:space="preserve"> </w:t>
+      </w:r>
+      <w:proofErr w:type="spellStart"/>
+      <w:r>
+        <w:rPr>
+          <w:rStyle w:val="Siln"/>
+          <w:rFonts w:ascii="Arial" w:hAnsi="Arial" w:cs="Arial"/>
+          <w:i/>
+          <w:iCs/>
+          <w:color w:val="454B4F"/>
+          <w:spacing w:val="2"/>
+          <w:sz w:val="21"/>
+          <w:szCs w:val="21"/>
+          <w:lang w:val="cs-CZ"/>
+        </w:rPr>
+        <w:t>Braided</w:t>
+      </w:r>
+      <w:proofErr w:type="spellEnd"/>
+      <w:r>
+        <w:rPr>
+          <w:rStyle w:val="Siln"/>
+          <w:rFonts w:ascii="Arial" w:hAnsi="Arial" w:cs="Arial"/>
+          <w:i/>
+          <w:iCs/>
+          <w:color w:val="454B4F"/>
+          <w:spacing w:val="2"/>
+          <w:sz w:val="21"/>
+          <w:szCs w:val="21"/>
+          <w:lang w:val="cs-CZ"/>
+        </w:rPr>
+        <w:t xml:space="preserve"> </w:t>
+      </w:r>
+      <w:proofErr w:type="spellStart"/>
+      <w:r>
+        <w:rPr>
+          <w:rStyle w:val="Siln"/>
+          <w:rFonts w:ascii="Arial" w:hAnsi="Arial" w:cs="Arial"/>
+          <w:i/>
+          <w:iCs/>
+          <w:color w:val="454B4F"/>
+          <w:spacing w:val="2"/>
+          <w:sz w:val="21"/>
+          <w:szCs w:val="21"/>
+          <w:lang w:val="cs-CZ"/>
+        </w:rPr>
+        <w:t>Shield</w:t>
+      </w:r>
+      <w:proofErr w:type="spellEnd"/>
+      <w:r>
+        <w:rPr>
+          <w:rStyle w:val="Siln"/>
+          <w:rFonts w:ascii="Arial" w:hAnsi="Arial" w:cs="Arial"/>
+          <w:i/>
+          <w:iCs/>
+          <w:color w:val="454B4F"/>
+          <w:spacing w:val="2"/>
+          <w:sz w:val="21"/>
+          <w:szCs w:val="21"/>
+          <w:lang w:val="cs-CZ"/>
+        </w:rPr>
+        <w:t>/</w:t>
+      </w:r>
+      <w:proofErr w:type="spellStart"/>
+      <w:r>
+        <w:rPr>
+          <w:rStyle w:val="Siln"/>
+          <w:rFonts w:ascii="Arial" w:hAnsi="Arial" w:cs="Arial"/>
+          <w:i/>
+          <w:iCs/>
+          <w:color w:val="454B4F"/>
+          <w:spacing w:val="2"/>
+          <w:sz w:val="21"/>
+          <w:szCs w:val="21"/>
+          <w:lang w:val="cs-CZ"/>
+        </w:rPr>
+        <w:t>Braided</w:t>
+      </w:r>
+      <w:proofErr w:type="spellEnd"/>
+      <w:r>
+        <w:rPr>
+          <w:rStyle w:val="Siln"/>
+          <w:rFonts w:ascii="Arial" w:hAnsi="Arial" w:cs="Arial"/>
+          <w:i/>
+          <w:iCs/>
+          <w:color w:val="454B4F"/>
+          <w:spacing w:val="2"/>
+          <w:sz w:val="21"/>
+          <w:szCs w:val="21"/>
+          <w:lang w:val="cs-CZ"/>
+        </w:rPr>
+        <w:t xml:space="preserve"> </w:t>
+      </w:r>
+      <w:proofErr w:type="spellStart"/>
+      <w:r>
+        <w:rPr>
+          <w:rStyle w:val="Siln"/>
+          <w:rFonts w:ascii="Arial" w:hAnsi="Arial" w:cs="Arial"/>
+          <w:i/>
+          <w:iCs/>
+          <w:color w:val="454B4F"/>
+          <w:spacing w:val="2"/>
+          <w:sz w:val="21"/>
+          <w:szCs w:val="21"/>
+          <w:lang w:val="cs-CZ"/>
+        </w:rPr>
+        <w:t>Shield</w:t>
+      </w:r>
+      <w:proofErr w:type="spellEnd"/>
+      <w:r>
+        <w:rPr>
+          <w:rStyle w:val="Siln"/>
+          <w:rFonts w:ascii="Arial" w:hAnsi="Arial" w:cs="Arial"/>
+          <w:i/>
+          <w:iCs/>
+          <w:color w:val="454B4F"/>
+          <w:spacing w:val="2"/>
+          <w:sz w:val="21"/>
+          <w:szCs w:val="21"/>
+          <w:lang w:val="cs-CZ"/>
+        </w:rPr>
+        <w:t xml:space="preserve"> </w:t>
+      </w:r>
+      <w:proofErr w:type="spellStart"/>
+      <w:r>
+        <w:rPr>
+          <w:rStyle w:val="Siln"/>
+          <w:rFonts w:ascii="Arial" w:hAnsi="Arial" w:cs="Arial"/>
+          <w:i/>
+          <w:iCs/>
+          <w:color w:val="454B4F"/>
+          <w:spacing w:val="2"/>
+          <w:sz w:val="21"/>
+          <w:szCs w:val="21"/>
+          <w:lang w:val="cs-CZ"/>
+        </w:rPr>
+        <w:t>Twisted</w:t>
+      </w:r>
+      <w:proofErr w:type="spellEnd"/>
+      <w:r>
+        <w:rPr>
+          <w:rStyle w:val="Siln"/>
+          <w:rFonts w:ascii="Arial" w:hAnsi="Arial" w:cs="Arial"/>
+          <w:i/>
+          <w:iCs/>
+          <w:color w:val="454B4F"/>
+          <w:spacing w:val="2"/>
+          <w:sz w:val="21"/>
+          <w:szCs w:val="21"/>
+          <w:lang w:val="cs-CZ"/>
+        </w:rPr>
+        <w:t xml:space="preserve"> Pair (S/STP)</w:t>
       </w:r>
     </w:p>
     <w:p>
@@ -6665,13 +8157,47 @@
           </wp:inline>
         </w:drawing>
       </w:r>
-      <w:r>
-        <w:rPr>
-          <w:rFonts w:ascii="Arial" w:hAnsi="Arial" w:cs="Arial"/>
-          <w:lang w:val="cs-CZ"/>
-        </w:rPr>
-        <w:t>Cable Shielding Types</w:t>
-      </w:r>
+      <w:proofErr w:type="spellStart"/>
+      <w:r>
+        <w:rPr>
+          <w:rFonts w:ascii="Arial" w:hAnsi="Arial" w:cs="Arial"/>
+          <w:lang w:val="cs-CZ"/>
+        </w:rPr>
+        <w:t>Cable</w:t>
+      </w:r>
+      <w:proofErr w:type="spellEnd"/>
+      <w:r>
+        <w:rPr>
+          <w:rFonts w:ascii="Arial" w:hAnsi="Arial" w:cs="Arial"/>
+          <w:lang w:val="cs-CZ"/>
+        </w:rPr>
+        <w:t xml:space="preserve"> </w:t>
+      </w:r>
+      <w:proofErr w:type="spellStart"/>
+      <w:r>
+        <w:rPr>
+          <w:rFonts w:ascii="Arial" w:hAnsi="Arial" w:cs="Arial"/>
+          <w:lang w:val="cs-CZ"/>
+        </w:rPr>
+        <w:t>Shielding</w:t>
+      </w:r>
+      <w:proofErr w:type="spellEnd"/>
+      <w:r>
+        <w:rPr>
+          <w:rFonts w:ascii="Arial" w:hAnsi="Arial" w:cs="Arial"/>
+          <w:lang w:val="cs-CZ"/>
+        </w:rPr>
+        <w:t xml:space="preserve"> </w:t>
+      </w:r>
+      <w:proofErr w:type="spellStart"/>
+      <w:r>
+        <w:rPr>
+          <w:rFonts w:ascii="Arial" w:hAnsi="Arial" w:cs="Arial"/>
+          <w:lang w:val="cs-CZ"/>
+        </w:rPr>
+        <w:t>Types</w:t>
+      </w:r>
+      <w:proofErr w:type="spellEnd"/>
     </w:p>
     <w:tbl>
       <w:tblPr>
@@ -6738,8 +8264,19 @@
                 <w:bCs/>
                 <w:lang w:val="cs-CZ"/>
               </w:rPr>
-              <w:t>ISO/IEC 11801 Designation</w:t>
-            </w:r>
+              <w:t xml:space="preserve">ISO/IEC 11801 </w:t>
+            </w:r>
+            <w:proofErr w:type="spellStart"/>
+            <w:r>
+              <w:rPr>
+                <w:rFonts w:ascii="Arial" w:hAnsi="Arial" w:cs="Arial"/>
+                <w:b/>
+                <w:bCs/>
+                <w:lang w:val="cs-CZ"/>
+              </w:rPr>
+              <w:t>Designation</w:t>
+            </w:r>
+            <w:proofErr w:type="spellEnd"/>
           </w:p>
         </w:tc>
         <w:tc>
@@ -6772,6 +8309,7 @@
                 <w:lang w:val="cs-CZ"/>
               </w:rPr>
             </w:pPr>
+            <w:proofErr w:type="spellStart"/>
             <w:r>
               <w:rPr>
                 <w:rFonts w:ascii="Arial" w:hAnsi="Arial" w:cs="Arial"/>
@@ -6779,8 +8317,29 @@
                 <w:bCs/>
                 <w:lang w:val="cs-CZ"/>
               </w:rPr>
-              <w:t>Industry Abbreviation</w:t>
-            </w:r>
+              <w:t>Industry</w:t>
+            </w:r>
+            <w:proofErr w:type="spellEnd"/>
+            <w:r>
+              <w:rPr>
+                <w:rFonts w:ascii="Arial" w:hAnsi="Arial" w:cs="Arial"/>
+                <w:b/>
+                <w:bCs/>
+                <w:lang w:val="cs-CZ"/>
+              </w:rPr>
+              <w:t xml:space="preserve"> </w:t>
+            </w:r>
+            <w:proofErr w:type="spellStart"/>
+            <w:r>
+              <w:rPr>
+                <w:rFonts w:ascii="Arial" w:hAnsi="Arial" w:cs="Arial"/>
+                <w:b/>
+                <w:bCs/>
+                <w:lang w:val="cs-CZ"/>
+              </w:rPr>
+              <w:t>Abbreviation</w:t>
+            </w:r>
+            <w:proofErr w:type="spellEnd"/>
           </w:p>
         </w:tc>
         <w:tc>
@@ -6813,6 +8372,7 @@
                 <w:lang w:val="cs-CZ"/>
               </w:rPr>
             </w:pPr>
+            <w:proofErr w:type="spellStart"/>
             <w:r>
               <w:rPr>
                 <w:rFonts w:ascii="Arial" w:hAnsi="Arial" w:cs="Arial"/>
@@ -6820,8 +8380,29 @@
                 <w:bCs/>
                 <w:lang w:val="cs-CZ"/>
               </w:rPr>
-              <w:t>Conductor Shielding</w:t>
-            </w:r>
+              <w:t>Conductor</w:t>
+            </w:r>
+            <w:proofErr w:type="spellEnd"/>
+            <w:r>
+              <w:rPr>
+                <w:rFonts w:ascii="Arial" w:hAnsi="Arial" w:cs="Arial"/>
+                <w:b/>
+                <w:bCs/>
+                <w:lang w:val="cs-CZ"/>
+              </w:rPr>
+              <w:t xml:space="preserve"> </w:t>
+            </w:r>
+            <w:proofErr w:type="spellStart"/>
+            <w:r>
+              <w:rPr>
+                <w:rFonts w:ascii="Arial" w:hAnsi="Arial" w:cs="Arial"/>
+                <w:b/>
+                <w:bCs/>
+                <w:lang w:val="cs-CZ"/>
+              </w:rPr>
+              <w:t>Shielding</w:t>
+            </w:r>
+            <w:proofErr w:type="spellEnd"/>
           </w:p>
         </w:tc>
         <w:tc>
@@ -6854,6 +8435,7 @@
                 <w:lang w:val="cs-CZ"/>
               </w:rPr>
             </w:pPr>
+            <w:proofErr w:type="spellStart"/>
             <w:r>
               <w:rPr>
                 <w:rFonts w:ascii="Arial" w:hAnsi="Arial" w:cs="Arial"/>
@@ -6861,8 +8443,29 @@
                 <w:bCs/>
                 <w:lang w:val="cs-CZ"/>
               </w:rPr>
-              <w:t>Cable Shielding</w:t>
-            </w:r>
+              <w:t>Cable</w:t>
+            </w:r>
+            <w:proofErr w:type="spellEnd"/>
+            <w:r>
+              <w:rPr>
+                <w:rFonts w:ascii="Arial" w:hAnsi="Arial" w:cs="Arial"/>
+                <w:b/>
+                <w:bCs/>
+                <w:lang w:val="cs-CZ"/>
+              </w:rPr>
+              <w:t xml:space="preserve"> </w:t>
+            </w:r>
+            <w:proofErr w:type="spellStart"/>
+            <w:r>
+              <w:rPr>
+                <w:rFonts w:ascii="Arial" w:hAnsi="Arial" w:cs="Arial"/>
+                <w:b/>
+                <w:bCs/>
+                <w:lang w:val="cs-CZ"/>
+              </w:rPr>
+              <w:t>Shielding</w:t>
+            </w:r>
+            <w:proofErr w:type="spellEnd"/>
           </w:p>
         </w:tc>
       </w:tr>
@@ -6937,7 +8540,23 @@
                 <w:rFonts w:ascii="Arial" w:hAnsi="Arial" w:cs="Arial"/>
                 <w:lang w:val="cs-CZ"/>
               </w:rPr>
-              <w:t>UTP or TPP</w:t>
+              <w:t xml:space="preserve">UTP </w:t>
+            </w:r>
+            <w:proofErr w:type="spellStart"/>
+            <w:r>
+              <w:rPr>
+                <w:rFonts w:ascii="Arial" w:hAnsi="Arial" w:cs="Arial"/>
+                <w:lang w:val="cs-CZ"/>
+              </w:rPr>
+              <w:t>or</w:t>
+            </w:r>
+            <w:proofErr w:type="spellEnd"/>
+            <w:r>
+              <w:rPr>
+                <w:rFonts w:ascii="Arial" w:hAnsi="Arial" w:cs="Arial"/>
+                <w:lang w:val="cs-CZ"/>
+              </w:rPr>
+              <w:t xml:space="preserve"> TPP</w:t>
             </w:r>
           </w:p>
         </w:tc>
@@ -6968,6 +8587,7 @@
                 <w:lang w:val="cs-CZ"/>
               </w:rPr>
             </w:pPr>
+            <w:proofErr w:type="spellStart"/>
             <w:r>
               <w:rPr>
                 <w:rFonts w:ascii="Arial" w:hAnsi="Arial" w:cs="Arial"/>
@@ -6975,6 +8595,7 @@
               </w:rPr>
               <w:t>None</w:t>
             </w:r>
+            <w:proofErr w:type="spellEnd"/>
           </w:p>
         </w:tc>
         <w:tc>
@@ -7004,6 +8625,7 @@
                 <w:lang w:val="cs-CZ"/>
               </w:rPr>
             </w:pPr>
+            <w:proofErr w:type="spellStart"/>
             <w:r>
               <w:rPr>
                 <w:rFonts w:ascii="Arial" w:hAnsi="Arial" w:cs="Arial"/>
@@ -7011,6 +8633,7 @@
               </w:rPr>
               <w:t>None</w:t>
             </w:r>
+            <w:proofErr w:type="spellEnd"/>
           </w:p>
         </w:tc>
       </w:tr>
@@ -7085,7 +8708,23 @@
                 <w:rFonts w:ascii="Arial" w:hAnsi="Arial" w:cs="Arial"/>
                 <w:lang w:val="cs-CZ"/>
               </w:rPr>
-              <w:t>FTP or STP</w:t>
+              <w:t xml:space="preserve">FTP </w:t>
+            </w:r>
+            <w:proofErr w:type="spellStart"/>
+            <w:r>
+              <w:rPr>
+                <w:rFonts w:ascii="Arial" w:hAnsi="Arial" w:cs="Arial"/>
+                <w:lang w:val="cs-CZ"/>
+              </w:rPr>
+              <w:t>or</w:t>
+            </w:r>
+            <w:proofErr w:type="spellEnd"/>
+            <w:r>
+              <w:rPr>
+                <w:rFonts w:ascii="Arial" w:hAnsi="Arial" w:cs="Arial"/>
+                <w:lang w:val="cs-CZ"/>
+              </w:rPr>
+              <w:t xml:space="preserve"> STP</w:t>
             </w:r>
           </w:p>
         </w:tc>
@@ -7116,6 +8755,7 @@
                 <w:lang w:val="cs-CZ"/>
               </w:rPr>
             </w:pPr>
+            <w:proofErr w:type="spellStart"/>
             <w:r>
               <w:rPr>
                 <w:rFonts w:ascii="Arial" w:hAnsi="Arial" w:cs="Arial"/>
@@ -7123,6 +8763,7 @@
               </w:rPr>
               <w:t>Foil</w:t>
             </w:r>
+            <w:proofErr w:type="spellEnd"/>
           </w:p>
         </w:tc>
         <w:tc>
@@ -7152,6 +8793,7 @@
                 <w:lang w:val="cs-CZ"/>
               </w:rPr>
             </w:pPr>
+            <w:proofErr w:type="spellStart"/>
             <w:r>
               <w:rPr>
                 <w:rFonts w:ascii="Arial" w:hAnsi="Arial" w:cs="Arial"/>
@@ -7159,6 +8801,7 @@
               </w:rPr>
               <w:t>None</w:t>
             </w:r>
+            <w:proofErr w:type="spellEnd"/>
           </w:p>
         </w:tc>
       </w:tr>
@@ -7265,6 +8908,7 @@
                 <w:lang w:val="cs-CZ"/>
               </w:rPr>
             </w:pPr>
+            <w:proofErr w:type="spellStart"/>
             <w:r>
               <w:rPr>
                 <w:rFonts w:ascii="Arial" w:hAnsi="Arial" w:cs="Arial"/>
@@ -7272,6 +8916,7 @@
               </w:rPr>
               <w:t>Braiding</w:t>
             </w:r>
+            <w:proofErr w:type="spellEnd"/>
           </w:p>
         </w:tc>
         <w:tc>
@@ -7301,6 +8946,7 @@
                 <w:lang w:val="cs-CZ"/>
               </w:rPr>
             </w:pPr>
+            <w:proofErr w:type="spellStart"/>
             <w:r>
               <w:rPr>
                 <w:rFonts w:ascii="Arial" w:hAnsi="Arial" w:cs="Arial"/>
@@ -7308,6 +8954,7 @@
               </w:rPr>
               <w:t>None</w:t>
             </w:r>
+            <w:proofErr w:type="spellEnd"/>
           </w:p>
         </w:tc>
       </w:tr>
@@ -7382,7 +9029,23 @@
                 <w:rFonts w:ascii="Arial" w:hAnsi="Arial" w:cs="Arial"/>
                 <w:lang w:val="cs-CZ"/>
               </w:rPr>
-              <w:t>SFTP or STP</w:t>
+              <w:t xml:space="preserve">SFTP </w:t>
+            </w:r>
+            <w:proofErr w:type="spellStart"/>
+            <w:r>
+              <w:rPr>
+                <w:rFonts w:ascii="Arial" w:hAnsi="Arial" w:cs="Arial"/>
+                <w:lang w:val="cs-CZ"/>
+              </w:rPr>
+              <w:t>or</w:t>
+            </w:r>
+            <w:proofErr w:type="spellEnd"/>
+            <w:r>
+              <w:rPr>
+                <w:rFonts w:ascii="Arial" w:hAnsi="Arial" w:cs="Arial"/>
+                <w:lang w:val="cs-CZ"/>
+              </w:rPr>
+              <w:t xml:space="preserve"> STP</w:t>
             </w:r>
           </w:p>
         </w:tc>
@@ -7413,13 +9076,31 @@
                 <w:lang w:val="cs-CZ"/>
               </w:rPr>
             </w:pPr>
-            <w:r>
-              <w:rPr>
-                <w:rFonts w:ascii="Arial" w:hAnsi="Arial" w:cs="Arial"/>
-                <w:lang w:val="cs-CZ"/>
-              </w:rPr>
-              <w:t>Braiding &amp; Foil</w:t>
-            </w:r>
+            <w:proofErr w:type="spellStart"/>
+            <w:r>
+              <w:rPr>
+                <w:rFonts w:ascii="Arial" w:hAnsi="Arial" w:cs="Arial"/>
+                <w:lang w:val="cs-CZ"/>
+              </w:rPr>
+              <w:t>Braiding</w:t>
+            </w:r>
+            <w:proofErr w:type="spellEnd"/>
+            <w:r>
+              <w:rPr>
+                <w:rFonts w:ascii="Arial" w:hAnsi="Arial" w:cs="Arial"/>
+                <w:lang w:val="cs-CZ"/>
+              </w:rPr>
+              <w:t xml:space="preserve"> &amp; </w:t>
+            </w:r>
+            <w:proofErr w:type="spellStart"/>
+            <w:r>
+              <w:rPr>
+                <w:rFonts w:ascii="Arial" w:hAnsi="Arial" w:cs="Arial"/>
+                <w:lang w:val="cs-CZ"/>
+              </w:rPr>
+              <w:t>Foil</w:t>
+            </w:r>
+            <w:proofErr w:type="spellEnd"/>
           </w:p>
         </w:tc>
         <w:tc>
@@ -7449,6 +9130,7 @@
                 <w:lang w:val="cs-CZ"/>
               </w:rPr>
             </w:pPr>
+            <w:proofErr w:type="spellStart"/>
             <w:r>
               <w:rPr>
                 <w:rFonts w:ascii="Arial" w:hAnsi="Arial" w:cs="Arial"/>
@@ -7456,6 +9138,7 @@
               </w:rPr>
               <w:t>None</w:t>
             </w:r>
+            <w:proofErr w:type="spellEnd"/>
           </w:p>
         </w:tc>
       </w:tr>
@@ -7561,6 +9244,7 @@
                 <w:lang w:val="cs-CZ"/>
               </w:rPr>
             </w:pPr>
+            <w:proofErr w:type="spellStart"/>
             <w:r>
               <w:rPr>
                 <w:rFonts w:ascii="Arial" w:hAnsi="Arial" w:cs="Arial"/>
@@ -7568,6 +9252,7 @@
               </w:rPr>
               <w:t>None</w:t>
             </w:r>
+            <w:proofErr w:type="spellEnd"/>
           </w:p>
         </w:tc>
         <w:tc>
@@ -7597,6 +9282,7 @@
                 <w:lang w:val="cs-CZ"/>
               </w:rPr>
             </w:pPr>
+            <w:proofErr w:type="spellStart"/>
             <w:r>
               <w:rPr>
                 <w:rFonts w:ascii="Arial" w:hAnsi="Arial" w:cs="Arial"/>
@@ -7604,6 +9290,7 @@
               </w:rPr>
               <w:t>Foil</w:t>
             </w:r>
+            <w:proofErr w:type="spellEnd"/>
           </w:p>
         </w:tc>
       </w:tr>
@@ -7709,6 +9396,7 @@
                 <w:lang w:val="cs-CZ"/>
               </w:rPr>
             </w:pPr>
+            <w:proofErr w:type="spellStart"/>
             <w:r>
               <w:rPr>
                 <w:rFonts w:ascii="Arial" w:hAnsi="Arial" w:cs="Arial"/>
@@ -7716,6 +9404,7 @@
               </w:rPr>
               <w:t>Foil</w:t>
             </w:r>
+            <w:proofErr w:type="spellEnd"/>
           </w:p>
         </w:tc>
         <w:tc>
@@ -7745,6 +9434,7 @@
                 <w:lang w:val="cs-CZ"/>
               </w:rPr>
             </w:pPr>
+            <w:proofErr w:type="spellStart"/>
             <w:r>
               <w:rPr>
                 <w:rFonts w:ascii="Arial" w:hAnsi="Arial" w:cs="Arial"/>
@@ -7752,6 +9442,7 @@
               </w:rPr>
               <w:t>Foil</w:t>
             </w:r>
+            <w:proofErr w:type="spellEnd"/>
           </w:p>
         </w:tc>
       </w:tr>
@@ -7857,6 +9548,7 @@
                 <w:lang w:val="cs-CZ"/>
               </w:rPr>
             </w:pPr>
+            <w:proofErr w:type="spellStart"/>
             <w:r>
               <w:rPr>
                 <w:rFonts w:ascii="Arial" w:hAnsi="Arial" w:cs="Arial"/>
@@ -7864,6 +9556,7 @@
               </w:rPr>
               <w:t>Braiding</w:t>
             </w:r>
+            <w:proofErr w:type="spellEnd"/>
           </w:p>
         </w:tc>
         <w:tc>
@@ -7893,6 +9586,7 @@
                 <w:lang w:val="cs-CZ"/>
               </w:rPr>
             </w:pPr>
+            <w:proofErr w:type="spellStart"/>
             <w:r>
               <w:rPr>
                 <w:rFonts w:ascii="Arial" w:hAnsi="Arial" w:cs="Arial"/>
@@ -7900,6 +9594,7 @@
               </w:rPr>
               <w:t>Foil</w:t>
             </w:r>
+            <w:proofErr w:type="spellEnd"/>
           </w:p>
         </w:tc>
       </w:tr>
@@ -7974,7 +9669,23 @@
                 <w:rFonts w:ascii="Arial" w:hAnsi="Arial" w:cs="Arial"/>
                 <w:lang w:val="cs-CZ"/>
               </w:rPr>
-              <w:t>SFTP or SSTP</w:t>
+              <w:t xml:space="preserve">SFTP </w:t>
+            </w:r>
+            <w:proofErr w:type="spellStart"/>
+            <w:r>
+              <w:rPr>
+                <w:rFonts w:ascii="Arial" w:hAnsi="Arial" w:cs="Arial"/>
+                <w:lang w:val="cs-CZ"/>
+              </w:rPr>
+              <w:t>or</w:t>
+            </w:r>
+            <w:proofErr w:type="spellEnd"/>
+            <w:r>
+              <w:rPr>
+                <w:rFonts w:ascii="Arial" w:hAnsi="Arial" w:cs="Arial"/>
+                <w:lang w:val="cs-CZ"/>
+              </w:rPr>
+              <w:t xml:space="preserve"> SSTP</w:t>
             </w:r>
           </w:p>
         </w:tc>
@@ -8005,13 +9716,31 @@
                 <w:lang w:val="cs-CZ"/>
               </w:rPr>
             </w:pPr>
-            <w:r>
-              <w:rPr>
-                <w:rFonts w:ascii="Arial" w:hAnsi="Arial" w:cs="Arial"/>
-                <w:lang w:val="cs-CZ"/>
-              </w:rPr>
-              <w:t>Braiding &amp; Foil</w:t>
-            </w:r>
+            <w:proofErr w:type="spellStart"/>
+            <w:r>
+              <w:rPr>
+                <w:rFonts w:ascii="Arial" w:hAnsi="Arial" w:cs="Arial"/>
+                <w:lang w:val="cs-CZ"/>
+              </w:rPr>
+              <w:t>Braiding</w:t>
+            </w:r>
+            <w:proofErr w:type="spellEnd"/>
+            <w:r>
+              <w:rPr>
+                <w:rFonts w:ascii="Arial" w:hAnsi="Arial" w:cs="Arial"/>
+                <w:lang w:val="cs-CZ"/>
+              </w:rPr>
+              <w:t xml:space="preserve"> &amp; </w:t>
+            </w:r>
+            <w:proofErr w:type="spellStart"/>
+            <w:r>
+              <w:rPr>
+                <w:rFonts w:ascii="Arial" w:hAnsi="Arial" w:cs="Arial"/>
+                <w:lang w:val="cs-CZ"/>
+              </w:rPr>
+              <w:t>Foil</w:t>
+            </w:r>
+            <w:proofErr w:type="spellEnd"/>
           </w:p>
         </w:tc>
         <w:tc>
@@ -8041,6 +9770,7 @@
                 <w:lang w:val="cs-CZ"/>
               </w:rPr>
             </w:pPr>
+            <w:proofErr w:type="spellStart"/>
             <w:r>
               <w:rPr>
                 <w:rFonts w:ascii="Arial" w:hAnsi="Arial" w:cs="Arial"/>
@@ -8048,6 +9778,7 @@
               </w:rPr>
               <w:t>Foil</w:t>
             </w:r>
+            <w:proofErr w:type="spellEnd"/>
           </w:p>
         </w:tc>
       </w:tr>
@@ -8153,6 +9884,7 @@
                 <w:lang w:val="cs-CZ"/>
               </w:rPr>
             </w:pPr>
+            <w:proofErr w:type="spellStart"/>
             <w:r>
               <w:rPr>
                 <w:rFonts w:ascii="Arial" w:hAnsi="Arial" w:cs="Arial"/>
@@ -8160,6 +9892,7 @@
               </w:rPr>
               <w:t>Braiding</w:t>
             </w:r>
+            <w:proofErr w:type="spellEnd"/>
           </w:p>
         </w:tc>
         <w:tc>
@@ -8189,6 +9922,7 @@
                 <w:lang w:val="cs-CZ"/>
               </w:rPr>
             </w:pPr>
+            <w:proofErr w:type="spellStart"/>
             <w:r>
               <w:rPr>
                 <w:rFonts w:ascii="Arial" w:hAnsi="Arial" w:cs="Arial"/>
@@ -8196,6 +9930,7 @@
               </w:rPr>
               <w:t>Braiding</w:t>
             </w:r>
+            <w:proofErr w:type="spellEnd"/>
           </w:p>
         </w:tc>
       </w:tr>
@@ -8380,7 +10115,23 @@
           <w:rFonts w:ascii="Arial" w:hAnsi="Arial" w:cs="Arial"/>
           <w:lang w:val="cs-CZ"/>
         </w:rPr>
-        <w:t>Pro telekomunikaci se používá protože je flexibilní a může se balit do svazků. Hlavní výhodou je vzdálenost komunikace protože infra červené světlo se pohybuje skrz optické vlákno s mnohem menší ztrátou než například u ethernetových kabelů.</w:t>
+        <w:t xml:space="preserve">Pro telekomunikaci se používá protože je flexibilní a může se balit do svazků. Hlavní výhodou je vzdálenost komunikace protože </w:t>
+      </w:r>
+      <w:proofErr w:type="spellStart"/>
+      <w:r>
+        <w:rPr>
+          <w:rFonts w:ascii="Arial" w:hAnsi="Arial" w:cs="Arial"/>
+          <w:lang w:val="cs-CZ"/>
+        </w:rPr>
+        <w:t>infra</w:t>
+      </w:r>
+      <w:proofErr w:type="spellEnd"/>
+      <w:r>
+        <w:rPr>
+          <w:rFonts w:ascii="Arial" w:hAnsi="Arial" w:cs="Arial"/>
+          <w:lang w:val="cs-CZ"/>
+        </w:rPr>
+        <w:t xml:space="preserve"> červené světlo se pohybuje skrz optické vlákno s mnohem menší ztrátou než například u ethernetových kabelů.</w:t>
       </w:r>
     </w:p>
     <w:p>
@@ -8395,7 +10146,55 @@
           <w:rFonts w:ascii="Arial" w:hAnsi="Arial" w:cs="Arial"/>
           <w:lang w:val="cs-CZ"/>
         </w:rPr>
-        <w:t>10 do 40 Gbit/s je typická využívaná rychlost. Ovšem na rozdíl od ethernetového kabelu jsou mnohem náchilnější na útlumy (nejsou tak robusní) a dražší.</w:t>
+        <w:t xml:space="preserve">10 do 40 </w:t>
+      </w:r>
+      <w:proofErr w:type="spellStart"/>
+      <w:r>
+        <w:rPr>
+          <w:rFonts w:ascii="Arial" w:hAnsi="Arial" w:cs="Arial"/>
+          <w:lang w:val="cs-CZ"/>
+        </w:rPr>
+        <w:t>Gbit</w:t>
+      </w:r>
+      <w:proofErr w:type="spellEnd"/>
+      <w:r>
+        <w:rPr>
+          <w:rFonts w:ascii="Arial" w:hAnsi="Arial" w:cs="Arial"/>
+          <w:lang w:val="cs-CZ"/>
+        </w:rPr>
+        <w:t xml:space="preserve">/s je typická využívaná rychlost. Ovšem na rozdíl od ethernetového kabelu jsou mnohem </w:t>
+      </w:r>
+      <w:proofErr w:type="spellStart"/>
+      <w:r>
+        <w:rPr>
+          <w:rFonts w:ascii="Arial" w:hAnsi="Arial" w:cs="Arial"/>
+          <w:lang w:val="cs-CZ"/>
+        </w:rPr>
+        <w:t>náchilnější</w:t>
+      </w:r>
+      <w:proofErr w:type="spellEnd"/>
+      <w:r>
+        <w:rPr>
+          <w:rFonts w:ascii="Arial" w:hAnsi="Arial" w:cs="Arial"/>
+          <w:lang w:val="cs-CZ"/>
+        </w:rPr>
+        <w:t xml:space="preserve"> na útlumy (nejsou tak </w:t>
+      </w:r>
+      <w:proofErr w:type="spellStart"/>
+      <w:r>
+        <w:rPr>
+          <w:rFonts w:ascii="Arial" w:hAnsi="Arial" w:cs="Arial"/>
+          <w:lang w:val="cs-CZ"/>
+        </w:rPr>
+        <w:t>robusní</w:t>
+      </w:r>
+      <w:proofErr w:type="spellEnd"/>
+      <w:r>
+        <w:rPr>
+          <w:rFonts w:ascii="Arial" w:hAnsi="Arial" w:cs="Arial"/>
+          <w:lang w:val="cs-CZ"/>
+        </w:rPr>
+        <w:t>) a dražší.</w:t>
       </w:r>
     </w:p>
     <w:p>
@@ -8466,14 +10265,25 @@
       <w:pPr>
         <w:pStyle w:val="Nadpis2"/>
         <w:rPr>
-          <w:lang w:val="cs-CZ"/>
-        </w:rPr>
-      </w:pPr>
-      <w:r>
-        <w:rPr>
-          <w:lang w:val="cs-CZ"/>
-        </w:rPr>
-        <w:t>Half a full duplex</w:t>
+          <w:rFonts w:ascii="Arial" w:hAnsi="Arial" w:cs="Arial"/>
+          <w:lang w:val="cs-CZ"/>
+        </w:rPr>
+      </w:pPr>
+      <w:proofErr w:type="spellStart"/>
+      <w:r>
+        <w:rPr>
+          <w:rFonts w:ascii="Arial" w:hAnsi="Arial" w:cs="Arial"/>
+          <w:lang w:val="cs-CZ"/>
+        </w:rPr>
+        <w:t>Half</w:t>
+      </w:r>
+      <w:proofErr w:type="spellEnd"/>
+      <w:r>
+        <w:rPr>
+          <w:rFonts w:ascii="Arial" w:hAnsi="Arial" w:cs="Arial"/>
+          <w:lang w:val="cs-CZ"/>
+        </w:rPr>
+        <w:t xml:space="preserve"> a full duplex</w:t>
       </w:r>
     </w:p>
     <w:p>
@@ -8493,7 +10303,23 @@
           <w:rFonts w:ascii="Arial" w:hAnsi="Arial" w:cs="Arial"/>
           <w:lang w:val="cs-CZ"/>
         </w:rPr>
-        <w:t xml:space="preserve">Použití signálu v základním pásmu na jednom koaxiálním kabelu současný příjem a vysílání neumožňuje, a proto je nutné používat poloduplexní komunikaci. Tento přístup zůstal zpočátku zachován i v instalacích s kroucenou dvojlinkou: data vyslaná jednou stanicí rozesílá hub všem ostatním, takže může docházet ke kolizím stejně jako při komunikaci po sdílené sběrnici. Při použití kabelu tvořeného několika páry kroucené dvojlinky je možné některé páry používat pro vysílání a jiné pro příjem, takže z pohledu stanice se jedná o </w:t>
+        <w:t xml:space="preserve">Použití signálu v základním pásmu na jednom koaxiálním kabelu současný příjem a vysílání neumožňuje, a proto je nutné používat </w:t>
+      </w:r>
+      <w:proofErr w:type="spellStart"/>
+      <w:r>
+        <w:rPr>
+          <w:rFonts w:ascii="Arial" w:hAnsi="Arial" w:cs="Arial"/>
+          <w:lang w:val="cs-CZ"/>
+        </w:rPr>
+        <w:t>poloduplexní</w:t>
+      </w:r>
+      <w:proofErr w:type="spellEnd"/>
+      <w:r>
+        <w:rPr>
+          <w:rFonts w:ascii="Arial" w:hAnsi="Arial" w:cs="Arial"/>
+          <w:lang w:val="cs-CZ"/>
+        </w:rPr>
+        <w:t xml:space="preserve"> komunikaci. Tento přístup zůstal zpočátku zachován i v instalacích s kroucenou dvojlinkou: data vyslaná jednou stanicí rozesílá hub všem ostatním, takže může docházet ke kolizím stejně jako při komunikaci po sdílené sběrnici. Při použití kabelu tvořeného několika páry kroucené dvojlinky je možné některé páry používat pro vysílání a jiné pro příjem, takže z pohledu stanice se jedná o </w:t>
       </w:r>
       <w:r>
         <w:rPr>
@@ -8521,7 +10347,39 @@
           <w:rFonts w:ascii="Arial" w:hAnsi="Arial" w:cs="Arial"/>
           <w:lang w:val="cs-CZ"/>
         </w:rPr>
-        <w:t>Druhou podmínkou pro přechod na duplexní provoz a opuštění přístupové metody CSMA/CD bylo nahrazení rozbočovačů (hub), přepínači (switch). Switch funguje jako víceportová bridge metodou „ulož a předej“ – přijme ethernetový rámec, uloží jej do vyrovnávací paměti, analyzuje adresu příjemce a následně jej odvysílá pouze do rozhraní, ke kterému je připojen jeho adresát. Tabulky s fyzickými adresami a jim odpovídajícími rozhraními si switch udržuje automaticky – učí se na základě adresy odesilatele v rámcích. Vzhledem k tomu, že přepínač nepředává rámec rovnou, ale sám jej odvysílá, až bude na cílovém rozhraní volno, počítače (či sítě) připojené k jeho rozhraním spolu navzájem nesoutěží o médium. Důsledkem je vyšší propustnost sítě a také vyšší bezpečnost, protože data jsou doručována jen tam, kde sídlí jejich příjemce.</w:t>
+        <w:t xml:space="preserve">Druhou podmínkou pro přechod na duplexní provoz a opuštění přístupové metody CSMA/CD bylo nahrazení rozbočovačů (hub), přepínači (switch). Switch funguje jako </w:t>
+      </w:r>
+      <w:proofErr w:type="spellStart"/>
+      <w:r>
+        <w:rPr>
+          <w:rFonts w:ascii="Arial" w:hAnsi="Arial" w:cs="Arial"/>
+          <w:lang w:val="cs-CZ"/>
+        </w:rPr>
+        <w:t>víceportová</w:t>
+      </w:r>
+      <w:proofErr w:type="spellEnd"/>
+      <w:r>
+        <w:rPr>
+          <w:rFonts w:ascii="Arial" w:hAnsi="Arial" w:cs="Arial"/>
+          <w:lang w:val="cs-CZ"/>
+        </w:rPr>
+        <w:t xml:space="preserve"> </w:t>
+      </w:r>
+      <w:proofErr w:type="spellStart"/>
+      <w:r>
+        <w:rPr>
+          <w:rFonts w:ascii="Arial" w:hAnsi="Arial" w:cs="Arial"/>
+          <w:lang w:val="cs-CZ"/>
+        </w:rPr>
+        <w:t>bridge</w:t>
+      </w:r>
+      <w:proofErr w:type="spellEnd"/>
+      <w:r>
+        <w:rPr>
+          <w:rFonts w:ascii="Arial" w:hAnsi="Arial" w:cs="Arial"/>
+          <w:lang w:val="cs-CZ"/>
+        </w:rPr>
+        <w:t xml:space="preserve"> metodou „ulož a předej“ – přijme ethernetový rámec, uloží jej do vyrovnávací paměti, analyzuje adresu příjemce a následně jej odvysílá pouze do rozhraní, ke kterému je připojen jeho adresát. Tabulky s fyzickými adresami a jim odpovídajícími rozhraními si switch udržuje automaticky – učí se na základě adresy odesilatele v rámcích. Vzhledem k tomu, že přepínač nepředává rámec rovnou, ale sám jej odvysílá, až bude na cílovém rozhraní volno, počítače (či sítě) připojené k jeho rozhraním spolu navzájem nesoutěží o médium. Důsledkem je vyšší propustnost sítě a také vyšší bezpečnost, protože data jsou doručována jen tam, kde sídlí jejich příjemce.</w:t>
       </w:r>
     </w:p>
     <w:p>
@@ -8542,6 +10400,281 @@
           <w:lang w:val="cs-CZ"/>
         </w:rPr>
         <w:t>Provoz tedy kabelem může protékat obousměrně, každý z účastníků má své pevně přidělené vodiče, do nichž může vysílat kdykoli. Odpadá sdílení média a s ním i důvody pro nasazení algoritmu CSMA/CD. Tento režim provozu se nazývá plný duplex (anglicky full duplex). Odpadají v něm prostoje způsobené kolizemi a přenosová rychlost odpovídá maximální možné. Na použití plně duplexního režimu se typicky dohodne přepínač s připojeným počítačem automaticky – pokud oba tento režim podporují, přejdou do něj.</w:t>
+      </w:r>
+    </w:p>
+    <w:p>
+      <w:pPr>
+        <w:pStyle w:val="Nadpis2"/>
+        <w:rPr>
+          <w:rFonts w:ascii="Arial" w:hAnsi="Arial" w:cs="Arial"/>
+          <w:lang w:val="cs-CZ"/>
+        </w:rPr>
+      </w:pPr>
+      <w:r>
+        <w:rPr>
+          <w:rFonts w:ascii="Arial" w:hAnsi="Arial" w:cs="Arial"/>
+          <w:lang w:val="cs-CZ"/>
+        </w:rPr>
+        <w:t xml:space="preserve">SFP </w:t>
+      </w:r>
+      <w:proofErr w:type="spellStart"/>
+      <w:r>
+        <w:rPr>
+          <w:rFonts w:ascii="Arial" w:hAnsi="Arial" w:cs="Arial"/>
+          <w:lang w:val="cs-CZ"/>
+        </w:rPr>
+        <w:t>Small</w:t>
+      </w:r>
+      <w:proofErr w:type="spellEnd"/>
+      <w:r>
+        <w:rPr>
+          <w:rFonts w:ascii="Arial" w:hAnsi="Arial" w:cs="Arial"/>
+          <w:lang w:val="cs-CZ"/>
+        </w:rPr>
+        <w:t xml:space="preserve"> </w:t>
+      </w:r>
+      <w:proofErr w:type="spellStart"/>
+      <w:r>
+        <w:rPr>
+          <w:rFonts w:ascii="Arial" w:hAnsi="Arial" w:cs="Arial"/>
+          <w:lang w:val="cs-CZ"/>
+        </w:rPr>
+        <w:t>Form-factor</w:t>
+      </w:r>
+      <w:proofErr w:type="spellEnd"/>
+      <w:r>
+        <w:rPr>
+          <w:rFonts w:ascii="Arial" w:hAnsi="Arial" w:cs="Arial"/>
+          <w:lang w:val="cs-CZ"/>
+        </w:rPr>
+        <w:t xml:space="preserve"> </w:t>
+      </w:r>
+      <w:proofErr w:type="spellStart"/>
+      <w:r>
+        <w:rPr>
+          <w:rFonts w:ascii="Arial" w:hAnsi="Arial" w:cs="Arial"/>
+          <w:lang w:val="cs-CZ"/>
+        </w:rPr>
+        <w:t>Pluggable</w:t>
+      </w:r>
+      <w:proofErr w:type="spellEnd"/>
+    </w:p>
+    <w:p>
+      <w:pPr>
+        <w:rPr>
+          <w:rFonts w:ascii="Arial" w:hAnsi="Arial" w:cs="Arial"/>
+          <w:lang w:val="cs-CZ"/>
+        </w:rPr>
+      </w:pPr>
+      <w:r>
+        <w:rPr>
+          <w:rFonts w:ascii="Arial" w:hAnsi="Arial" w:cs="Arial"/>
+          <w:lang w:val="cs-CZ"/>
+        </w:rPr>
+        <w:t xml:space="preserve">Je kompaktní síťoví modulární používání jak pro přenos dat tak pro telekomunikaci. Za pomocí </w:t>
+      </w:r>
+      <w:proofErr w:type="spellStart"/>
+      <w:r>
+        <w:rPr>
+          <w:rFonts w:ascii="Arial" w:hAnsi="Arial" w:cs="Arial"/>
+          <w:lang w:val="cs-CZ"/>
+        </w:rPr>
+        <w:t>transceivers</w:t>
+      </w:r>
+      <w:proofErr w:type="spellEnd"/>
+      <w:r>
+        <w:rPr>
+          <w:rFonts w:ascii="Arial" w:hAnsi="Arial" w:cs="Arial"/>
+          <w:lang w:val="cs-CZ"/>
+        </w:rPr>
+        <w:t xml:space="preserve"> (převáděčů) můžu do SFP portu zapojit jak </w:t>
+      </w:r>
+      <w:proofErr w:type="spellStart"/>
+      <w:r>
+        <w:rPr>
+          <w:rFonts w:ascii="Arial" w:hAnsi="Arial" w:cs="Arial"/>
+          <w:lang w:val="cs-CZ"/>
+        </w:rPr>
+        <w:t>twisted</w:t>
+      </w:r>
+      <w:proofErr w:type="spellEnd"/>
+      <w:r>
+        <w:rPr>
+          <w:rFonts w:ascii="Arial" w:hAnsi="Arial" w:cs="Arial"/>
+          <w:lang w:val="cs-CZ"/>
+        </w:rPr>
+        <w:t xml:space="preserve"> pair tak optický kabel. Tedy SFP není jen fixně použitelný pro </w:t>
+      </w:r>
+      <w:proofErr w:type="spellStart"/>
+      <w:r>
+        <w:rPr>
+          <w:rFonts w:ascii="Arial" w:hAnsi="Arial" w:cs="Arial"/>
+          <w:lang w:val="cs-CZ"/>
+        </w:rPr>
+        <w:t>twisted</w:t>
+      </w:r>
+      <w:proofErr w:type="spellEnd"/>
+      <w:r>
+        <w:rPr>
+          <w:rFonts w:ascii="Arial" w:hAnsi="Arial" w:cs="Arial"/>
+          <w:lang w:val="cs-CZ"/>
+        </w:rPr>
+        <w:t xml:space="preserve"> pair jako například RJ45 ale pro jakýkoliv druh kabelu pokud máme transceiver odpovídající danému typu.</w:t>
+      </w:r>
+    </w:p>
+    <w:p>
+      <w:pPr>
+        <w:rPr>
+          <w:rFonts w:ascii="Arial" w:hAnsi="Arial" w:cs="Arial"/>
+          <w:lang w:val="cs-CZ"/>
+        </w:rPr>
+      </w:pPr>
+      <w:r>
+        <w:rPr>
+          <w:rFonts w:ascii="Arial" w:hAnsi="Arial" w:cs="Arial"/>
+          <w:lang w:val="cs-CZ"/>
+        </w:rPr>
+        <w:t xml:space="preserve">SFP podporuje gigabit </w:t>
+      </w:r>
+      <w:proofErr w:type="spellStart"/>
+      <w:r>
+        <w:rPr>
+          <w:rFonts w:ascii="Arial" w:hAnsi="Arial" w:cs="Arial"/>
+          <w:lang w:val="cs-CZ"/>
+        </w:rPr>
+        <w:t>etherent</w:t>
+      </w:r>
+      <w:proofErr w:type="spellEnd"/>
+      <w:r>
+        <w:rPr>
+          <w:rFonts w:ascii="Arial" w:hAnsi="Arial" w:cs="Arial"/>
+          <w:lang w:val="cs-CZ"/>
+        </w:rPr>
+        <w:t xml:space="preserve">, </w:t>
+      </w:r>
+      <w:proofErr w:type="spellStart"/>
+      <w:r>
+        <w:rPr>
+          <w:rFonts w:ascii="Arial" w:hAnsi="Arial" w:cs="Arial"/>
+          <w:lang w:val="cs-CZ"/>
+        </w:rPr>
+        <w:t>synchonous</w:t>
+      </w:r>
+      <w:proofErr w:type="spellEnd"/>
+      <w:r>
+        <w:rPr>
+          <w:rFonts w:ascii="Arial" w:hAnsi="Arial" w:cs="Arial"/>
+          <w:lang w:val="cs-CZ"/>
+        </w:rPr>
+        <w:t xml:space="preserve"> </w:t>
+      </w:r>
+      <w:proofErr w:type="spellStart"/>
+      <w:r>
+        <w:rPr>
+          <w:rFonts w:ascii="Arial" w:hAnsi="Arial" w:cs="Arial"/>
+          <w:lang w:val="cs-CZ"/>
+        </w:rPr>
+        <w:t>optic</w:t>
+      </w:r>
+      <w:proofErr w:type="spellEnd"/>
+      <w:r>
+        <w:rPr>
+          <w:rFonts w:ascii="Arial" w:hAnsi="Arial" w:cs="Arial"/>
+          <w:lang w:val="cs-CZ"/>
+        </w:rPr>
+        <w:t xml:space="preserve"> networking (SONET), </w:t>
+      </w:r>
+      <w:proofErr w:type="spellStart"/>
+      <w:r>
+        <w:rPr>
+          <w:rFonts w:ascii="Arial" w:hAnsi="Arial" w:cs="Arial"/>
+          <w:lang w:val="cs-CZ"/>
+        </w:rPr>
+        <w:t>fiber</w:t>
+      </w:r>
+      <w:proofErr w:type="spellEnd"/>
+      <w:r>
+        <w:rPr>
+          <w:rFonts w:ascii="Arial" w:hAnsi="Arial" w:cs="Arial"/>
+          <w:lang w:val="cs-CZ"/>
+        </w:rPr>
+        <w:t xml:space="preserve"> </w:t>
+      </w:r>
+      <w:proofErr w:type="spellStart"/>
+      <w:r>
+        <w:rPr>
+          <w:rFonts w:ascii="Arial" w:hAnsi="Arial" w:cs="Arial"/>
+          <w:lang w:val="cs-CZ"/>
+        </w:rPr>
+        <w:t>channel</w:t>
+      </w:r>
+      <w:proofErr w:type="spellEnd"/>
+      <w:r>
+        <w:rPr>
+          <w:rFonts w:ascii="Arial" w:hAnsi="Arial" w:cs="Arial"/>
+          <w:lang w:val="cs-CZ"/>
+        </w:rPr>
+        <w:t xml:space="preserve">, PON a mnoho dalších komunikačních standardů. </w:t>
+      </w:r>
+      <w:proofErr w:type="spellStart"/>
+      <w:r>
+        <w:rPr>
+          <w:rFonts w:ascii="Arial" w:hAnsi="Arial" w:cs="Arial"/>
+          <w:lang w:val="cs-CZ"/>
+        </w:rPr>
+        <w:t>Typycká</w:t>
+      </w:r>
+      <w:proofErr w:type="spellEnd"/>
+      <w:r>
+        <w:rPr>
+          <w:rFonts w:ascii="Arial" w:hAnsi="Arial" w:cs="Arial"/>
+          <w:lang w:val="cs-CZ"/>
+        </w:rPr>
+        <w:t xml:space="preserve"> rychlost SFP konektoru je v rozmezí 1Gbit/s (například pro ethernet </w:t>
+      </w:r>
+      <w:proofErr w:type="spellStart"/>
+      <w:r>
+        <w:rPr>
+          <w:rFonts w:ascii="Arial" w:hAnsi="Arial" w:cs="Arial"/>
+          <w:lang w:val="cs-CZ"/>
+        </w:rPr>
+        <w:t>cabel</w:t>
+      </w:r>
+      <w:proofErr w:type="spellEnd"/>
+      <w:r>
+        <w:rPr>
+          <w:rFonts w:ascii="Arial" w:hAnsi="Arial" w:cs="Arial"/>
+          <w:lang w:val="cs-CZ"/>
+        </w:rPr>
+        <w:t>) až do 4Gbit/s (například pro optické vlákno).</w:t>
+      </w:r>
+    </w:p>
+    <w:p>
+      <w:pPr>
+        <w:rPr>
+          <w:rFonts w:ascii="Arial" w:hAnsi="Arial" w:cs="Arial"/>
+          <w:lang w:val="cs-CZ"/>
+        </w:rPr>
+      </w:pPr>
+      <w:r>
+        <w:rPr>
+          <w:rFonts w:ascii="Arial" w:hAnsi="Arial" w:cs="Arial"/>
+          <w:lang w:val="cs-CZ"/>
+        </w:rPr>
+        <w:t>Kromě SFP existuje ještě například SFP</w:t>
+      </w:r>
+      <w:r>
+        <w:rPr>
+          <w:rFonts w:ascii="Arial" w:hAnsi="Arial" w:cs="Arial"/>
+        </w:rPr>
+        <w:t>+</w:t>
+      </w:r>
+      <w:r>
+        <w:rPr>
+          <w:rFonts w:ascii="Arial" w:hAnsi="Arial" w:cs="Arial"/>
+          <w:lang w:val="cs-CZ"/>
+        </w:rPr>
+        <w:t xml:space="preserve"> který povoluje rychlost až 10Bbit/s nebo SFP28 který dovoluje rychlosti přenosu až 25Gbit/s  </w:t>
       </w:r>
     </w:p>
     <w:sectPr>
@@ -10465,6 +12598,7 @@
   <w:style w:type="character" w:default="1" w:styleId="Standardnpsmoodstavce">
     <w:name w:val="Default Paragraph Font"/>
     <w:uiPriority w:val="1"/>
+    <w:semiHidden/>
     <w:unhideWhenUsed/>
   </w:style>
   <w:style w:type="table" w:default="1" w:styleId="Normlntabulka">
@@ -10546,8 +12680,8 @@
       <w:bCs/>
     </w:rPr>
   </w:style>
-  <w:style w:type="paragraph" w:customStyle="1" w:styleId="caption">
-    <w:name w:val="caption"/>
+  <w:style w:type="paragraph" w:customStyle="1" w:styleId="Titulek1">
+    <w:name w:val="Titulek1"/>
     <w:basedOn w:val="Normln"/>
     <w:rsid w:val="006A6A6B"/>
     <w:pPr>

</xml_diff>